<commit_message>
Finished the PDF lab document
</commit_message>
<xml_diff>
--- a/Lab4_Docs/Assignment4_Group14.docx
+++ b/Lab4_Docs/Assignment4_Group14.docx
@@ -20,7 +20,7 @@
         <w:rPr>
           <w:lang w:val="en-US"/>
         </w:rPr>
-        <w:t>2</w:t>
+        <w:t>4</w:t>
       </w:r>
     </w:p>
     <w:p>
@@ -58,6 +58,7 @@
       </w:pPr>
       <w:r>
         <w:rPr>
+          <w:noProof/>
           <w:lang w:val="en-US"/>
         </w:rPr>
         <w:drawing>
@@ -149,17 +150,32 @@
         <w:rPr>
           <w:lang w:val="en-US"/>
         </w:rPr>
-        <w:t xml:space="preserve"> The bar_char is updated during runtime and dictates which characters compose the bar graph.</w:t>
-      </w:r>
-    </w:p>
-    <w:p>
-      <w:pPr>
-        <w:rPr>
-          <w:lang w:val="en-US"/>
-        </w:rPr>
-      </w:pPr>
-      <w:r>
-        <w:rPr>
+        <w:t xml:space="preserve"> The </w:t>
+      </w:r>
+      <w:proofErr w:type="spellStart"/>
+      <w:r>
+        <w:rPr>
+          <w:lang w:val="en-US"/>
+        </w:rPr>
+        <w:t>bar_char</w:t>
+      </w:r>
+      <w:proofErr w:type="spellEnd"/>
+      <w:r>
+        <w:rPr>
+          <w:lang w:val="en-US"/>
+        </w:rPr>
+        <w:t xml:space="preserve"> is updated during runtime and dictates which characters compose the bar graph.</w:t>
+      </w:r>
+    </w:p>
+    <w:p>
+      <w:pPr>
+        <w:rPr>
+          <w:lang w:val="en-US"/>
+        </w:rPr>
+      </w:pPr>
+      <w:r>
+        <w:rPr>
+          <w:noProof/>
           <w:lang w:val="en-US"/>
         </w:rPr>
         <w:drawing>
@@ -209,17 +225,32 @@
         <w:rPr>
           <w:lang w:val="en-US"/>
         </w:rPr>
-        <w:t>The app_flags bit field is used to keep track of flags that have triggered.</w:t>
-      </w:r>
-    </w:p>
-    <w:p>
-      <w:pPr>
-        <w:rPr>
-          <w:lang w:val="en-US"/>
-        </w:rPr>
-      </w:pPr>
-      <w:r>
-        <w:rPr>
+        <w:t xml:space="preserve">The </w:t>
+      </w:r>
+      <w:proofErr w:type="spellStart"/>
+      <w:r>
+        <w:rPr>
+          <w:lang w:val="en-US"/>
+        </w:rPr>
+        <w:t>app_flags</w:t>
+      </w:r>
+      <w:proofErr w:type="spellEnd"/>
+      <w:r>
+        <w:rPr>
+          <w:lang w:val="en-US"/>
+        </w:rPr>
+        <w:t xml:space="preserve"> bit field is used to keep track of flags that have triggered.</w:t>
+      </w:r>
+    </w:p>
+    <w:p>
+      <w:pPr>
+        <w:rPr>
+          <w:lang w:val="en-US"/>
+        </w:rPr>
+      </w:pPr>
+      <w:r>
+        <w:rPr>
+          <w:noProof/>
           <w:lang w:val="en-US"/>
         </w:rPr>
         <w:drawing>
@@ -280,6 +311,7 @@
       </w:pPr>
       <w:r>
         <w:rPr>
+          <w:noProof/>
           <w:lang w:val="en-US"/>
         </w:rPr>
         <w:drawing>
@@ -379,6 +411,7 @@
       </w:pPr>
       <w:r>
         <w:rPr>
+          <w:noProof/>
           <w:lang w:val="en-US"/>
         </w:rPr>
         <w:drawing>
@@ -426,6 +459,7 @@
       </w:pPr>
       <w:r>
         <w:rPr>
+          <w:noProof/>
           <w:lang w:val="en-US"/>
         </w:rPr>
         <w:drawing>
@@ -473,6 +507,7 @@
       </w:pPr>
       <w:r>
         <w:rPr>
+          <w:noProof/>
           <w:lang w:val="en-US"/>
         </w:rPr>
         <w:lastRenderedPageBreak/>
@@ -521,6 +556,7 @@
       </w:pPr>
       <w:r>
         <w:rPr>
+          <w:noProof/>
           <w:lang w:val="en-US"/>
         </w:rPr>
         <w:drawing>
@@ -651,14 +687,13 @@
       </w:pPr>
       <w:r>
         <w:rPr>
-          <w:noProof/>
           <w:lang w:val="en-US"/>
         </w:rPr>
         <w:drawing>
-          <wp:inline distT="0" distB="0" distL="0" distR="0" wp14:anchorId="5B0A1018" wp14:editId="033822BF">
-            <wp:extent cx="5943600" cy="2431415"/>
-            <wp:effectExtent l="0" t="0" r="0" b="6985"/>
-            <wp:docPr id="655575149" name="Picture 1" descr="A computer screen with green text&#10;&#10;AI-generated content may be incorrect."/>
+          <wp:inline distT="0" distB="0" distL="0" distR="0" wp14:anchorId="7163EC58" wp14:editId="216EDE50">
+            <wp:extent cx="2143424" cy="400106"/>
+            <wp:effectExtent l="0" t="0" r="0" b="0"/>
+            <wp:docPr id="458344975" name="Picture 1"/>
             <wp:cNvGraphicFramePr>
               <a:graphicFrameLocks xmlns:a="http://schemas.openxmlformats.org/drawingml/2006/main" noChangeAspect="1"/>
             </wp:cNvGraphicFramePr>
@@ -666,7 +701,7 @@
               <a:graphicData uri="http://schemas.openxmlformats.org/drawingml/2006/picture">
                 <pic:pic xmlns:pic="http://schemas.openxmlformats.org/drawingml/2006/picture">
                   <pic:nvPicPr>
-                    <pic:cNvPr id="655575149" name="Picture 1" descr="A computer screen with green text&#10;&#10;AI-generated content may be incorrect."/>
+                    <pic:cNvPr id="458344975" name=""/>
                     <pic:cNvPicPr/>
                   </pic:nvPicPr>
                   <pic:blipFill>
@@ -678,7 +713,7 @@
                   <pic:spPr>
                     <a:xfrm>
                       <a:off x="0" y="0"/>
-                      <a:ext cx="5943600" cy="2431415"/>
+                      <a:ext cx="2143424" cy="400106"/>
                     </a:xfrm>
                     <a:prstGeom prst="rect">
                       <a:avLst/>
@@ -701,178 +736,24 @@
         <w:rPr>
           <w:lang w:val="en-US"/>
         </w:rPr>
-        <w:t xml:space="preserve">The state variable </w:t>
-      </w:r>
-      <w:r>
-        <w:rPr>
-          <w:lang w:val="en-US"/>
-        </w:rPr>
-        <w:t>will be in the range of 0 to 3 and thus is an unsigned 8bit integer.</w:t>
-      </w:r>
-    </w:p>
-    <w:p>
-      <w:pPr>
-        <w:rPr>
-          <w:lang w:val="en-US"/>
-        </w:rPr>
-      </w:pPr>
-      <w:r>
-        <w:rPr>
-          <w:lang w:val="en-US"/>
-        </w:rPr>
-        <w:t xml:space="preserve">The pb_event variable will hold 1 or 0 </w:t>
-      </w:r>
-      <w:r>
-        <w:rPr>
-          <w:lang w:val="en-US"/>
-        </w:rPr>
-        <w:t>and thus is an unsigned 8 bit integer.</w:t>
-      </w:r>
-    </w:p>
-    <w:p>
-      <w:pPr>
-        <w:rPr>
-          <w:lang w:val="en-US"/>
-        </w:rPr>
-      </w:pPr>
-      <w:r>
-        <w:rPr>
-          <w:lang w:val="en-US"/>
-        </w:rPr>
-        <w:t>The bp2_last variable will hold 1 or 0 and thus is an unsigned 8 bit integer.</w:t>
-      </w:r>
-    </w:p>
-    <w:p>
-      <w:pPr>
-        <w:rPr>
-          <w:lang w:val="en-US"/>
-        </w:rPr>
-      </w:pPr>
-      <w:r>
-        <w:rPr>
-          <w:lang w:val="en-US"/>
-        </w:rPr>
-        <w:t xml:space="preserve">The </w:t>
-      </w:r>
-      <w:r>
-        <w:rPr>
-          <w:lang w:val="en-US"/>
-        </w:rPr>
-        <w:t>LED0</w:t>
-      </w:r>
-      <w:r>
-        <w:rPr>
-          <w:lang w:val="en-US"/>
-        </w:rPr>
-        <w:t>_last variable will hold 1 or 0 and thus is an unsigned 8 bit integer.</w:t>
-      </w:r>
-    </w:p>
-    <w:p>
-      <w:pPr>
-        <w:rPr>
-          <w:lang w:val="en-US"/>
-        </w:rPr>
-      </w:pPr>
-      <w:r>
-        <w:rPr>
-          <w:lang w:val="en-US"/>
-        </w:rPr>
-        <w:t xml:space="preserve">The </w:t>
-      </w:r>
-      <w:r>
-        <w:rPr>
-          <w:lang w:val="en-US"/>
-        </w:rPr>
-        <w:t>LED1</w:t>
-      </w:r>
-      <w:r>
-        <w:rPr>
-          <w:lang w:val="en-US"/>
-        </w:rPr>
-        <w:t>_last variable will hold 1 or 0 and thus is an unsigned 8 bit integer.</w:t>
-      </w:r>
-    </w:p>
-    <w:p>
-      <w:pPr>
-        <w:rPr>
-          <w:lang w:val="en-US"/>
-        </w:rPr>
-      </w:pPr>
-      <w:r>
-        <w:rPr>
-          <w:lang w:val="en-US"/>
-        </w:rPr>
-        <w:br w:type="page"/>
-      </w:r>
-    </w:p>
-    <w:p>
-      <w:pPr>
-        <w:pStyle w:val="Subtitle"/>
-        <w:rPr>
-          <w:lang w:val="en-US"/>
-        </w:rPr>
-      </w:pPr>
-      <w:r>
-        <w:rPr>
-          <w:lang w:val="en-US"/>
-        </w:rPr>
-        <w:lastRenderedPageBreak/>
-        <w:t>Operation</w:t>
-      </w:r>
-    </w:p>
-    <w:p>
-      <w:pPr>
-        <w:rPr>
-          <w:lang w:val="en-US"/>
-        </w:rPr>
-      </w:pPr>
-      <w:r>
-        <w:rPr>
-          <w:lang w:val="en-US"/>
-        </w:rPr>
-        <w:t>The</w:t>
-      </w:r>
-      <w:r>
-        <w:rPr>
-          <w:lang w:val="en-US"/>
-        </w:rPr>
-        <w:t xml:space="preserve"> code begins by calling all three initialization functions</w:t>
-      </w:r>
-      <w:r>
-        <w:rPr>
-          <w:lang w:val="en-US"/>
-        </w:rPr>
-        <w:t xml:space="preserve"> before entering its while loop and going into id</w:t>
-      </w:r>
-      <w:r>
-        <w:rPr>
-          <w:lang w:val="en-US"/>
-        </w:rPr>
-        <w:t>le</w:t>
-      </w:r>
-      <w:r>
-        <w:rPr>
-          <w:lang w:val="en-US"/>
-        </w:rPr>
-        <w:t>.</w:t>
-      </w:r>
-    </w:p>
-    <w:p>
-      <w:pPr>
-        <w:rPr>
-          <w:lang w:val="en-US"/>
-        </w:rPr>
-      </w:pPr>
-      <w:r>
-        <w:rPr>
-          <w:noProof/>
+        <w:t xml:space="preserve">These two variables store the previous reading of the ADC and the previous value of the bar graph. The ADC reading is selected as uint16_t as we are using the ADC in 10bit mode and the previous bar value is selected to be uint8_t as we have 64 graphical elements for the graph. This are both used to compare the previous value with the new value to determine if the UART display must be updated. </w:t>
+      </w:r>
+    </w:p>
+    <w:p>
+      <w:pPr>
+        <w:rPr>
+          <w:lang w:val="en-US"/>
+        </w:rPr>
+      </w:pPr>
+      <w:r>
+        <w:rPr>
           <w:lang w:val="en-US"/>
         </w:rPr>
         <w:drawing>
-          <wp:inline distT="0" distB="0" distL="0" distR="0" wp14:anchorId="2BD1869B" wp14:editId="1F21C2EE">
-            <wp:extent cx="5106035" cy="1847850"/>
-            <wp:effectExtent l="0" t="0" r="0" b="0"/>
-            <wp:docPr id="832731131" name="Picture 1" descr="A black rectangle with white text&#10;&#10;AI-generated content may be incorrect."/>
+          <wp:inline distT="0" distB="0" distL="0" distR="0" wp14:anchorId="0697F389" wp14:editId="78649FCD">
+            <wp:extent cx="2810267" cy="781159"/>
+            <wp:effectExtent l="0" t="0" r="9525" b="0"/>
+            <wp:docPr id="33803479" name="Picture 1" descr="A black background with white text&#10;&#10;AI-generated content may be incorrect."/>
             <wp:cNvGraphicFramePr>
               <a:graphicFrameLocks xmlns:a="http://schemas.openxmlformats.org/drawingml/2006/main" noChangeAspect="1"/>
             </wp:cNvGraphicFramePr>
@@ -880,32 +761,23 @@
               <a:graphicData uri="http://schemas.openxmlformats.org/drawingml/2006/picture">
                 <pic:pic xmlns:pic="http://schemas.openxmlformats.org/drawingml/2006/picture">
                   <pic:nvPicPr>
-                    <pic:cNvPr id="832731131" name="Picture 1" descr="A black rectangle with white text&#10;&#10;AI-generated content may be incorrect."/>
+                    <pic:cNvPr id="33803479" name="Picture 1" descr="A black background with white text&#10;&#10;AI-generated content may be incorrect."/>
                     <pic:cNvPicPr/>
                   </pic:nvPicPr>
-                  <pic:blipFill rotWithShape="1">
+                  <pic:blipFill>
                     <a:blip r:embed="rId13"/>
-                    <a:srcRect r="14092"/>
                     <a:stretch>
                       <a:fillRect/>
                     </a:stretch>
                   </pic:blipFill>
-                  <pic:spPr bwMode="auto">
+                  <pic:spPr>
                     <a:xfrm>
                       <a:off x="0" y="0"/>
-                      <a:ext cx="5106035" cy="1847850"/>
+                      <a:ext cx="2810267" cy="781159"/>
                     </a:xfrm>
                     <a:prstGeom prst="rect">
                       <a:avLst/>
                     </a:prstGeom>
-                    <a:ln>
-                      <a:noFill/>
-                    </a:ln>
-                    <a:extLst>
-                      <a:ext uri="{53640926-AAD7-44D8-BBD7-CCE9431645EC}">
-                        <a14:shadowObscured xmlns:a14="http://schemas.microsoft.com/office/drawing/2010/main"/>
-                      </a:ext>
-                    </a:extLst>
                   </pic:spPr>
                 </pic:pic>
               </a:graphicData>
@@ -924,49 +796,52 @@
         <w:rPr>
           <w:lang w:val="en-US"/>
         </w:rPr>
-        <w:t>Assuming this is the first run of the program</w:t>
-      </w:r>
-      <w:r>
-        <w:rPr>
-          <w:lang w:val="en-US"/>
-        </w:rPr>
-        <w:t>, i.e. no timers are going,</w:t>
-      </w:r>
-      <w:r>
-        <w:rPr>
-          <w:lang w:val="en-US"/>
-        </w:rPr>
-        <w:t xml:space="preserve"> the microcontroller will remain in idle until one of the push buttons triggers </w:t>
-      </w:r>
-      <w:r>
-        <w:rPr>
-          <w:lang w:val="en-US"/>
-        </w:rPr>
-        <w:t>an</w:t>
-      </w:r>
-      <w:r>
-        <w:rPr>
-          <w:lang w:val="en-US"/>
-        </w:rPr>
-        <w:t xml:space="preserve"> IOC interrupt.</w:t>
-      </w:r>
-    </w:p>
-    <w:p>
-      <w:pPr>
-        <w:rPr>
-          <w:lang w:val="en-US"/>
-        </w:rPr>
-      </w:pPr>
-      <w:r>
-        <w:rPr>
-          <w:noProof/>
+        <w:t>These are used to hold the new value from the ADC and the bar graph value. The samples variable is used to average the ADC readings to smooth out the reading and eliminate steady state error.</w:t>
+      </w:r>
+    </w:p>
+    <w:p>
+      <w:pPr>
+        <w:rPr>
+          <w:lang w:val="en-US"/>
+        </w:rPr>
+      </w:pPr>
+      <w:r>
+        <w:rPr>
+          <w:lang w:val="en-US"/>
+        </w:rPr>
+        <w:br w:type="page"/>
+      </w:r>
+    </w:p>
+    <w:p>
+      <w:pPr>
+        <w:pStyle w:val="Subtitle"/>
+        <w:rPr>
+          <w:lang w:val="en-US"/>
+        </w:rPr>
+      </w:pPr>
+      <w:r>
+        <w:rPr>
+          <w:lang w:val="en-US"/>
+        </w:rPr>
+        <w:lastRenderedPageBreak/>
+        <w:t>Operation</w:t>
+      </w:r>
+    </w:p>
+    <w:p>
+      <w:pPr>
+        <w:rPr>
+          <w:lang w:val="en-US"/>
+        </w:rPr>
+      </w:pPr>
+      <w:r>
+        <w:rPr>
           <w:lang w:val="en-US"/>
         </w:rPr>
         <w:drawing>
-          <wp:inline distT="0" distB="0" distL="0" distR="0" wp14:anchorId="17E9042E" wp14:editId="26D64942">
-            <wp:extent cx="5106113" cy="952633"/>
-            <wp:effectExtent l="0" t="0" r="0" b="0"/>
-            <wp:docPr id="527175181" name="Picture 1"/>
+          <wp:inline distT="0" distB="0" distL="0" distR="0" wp14:anchorId="6F63ED00" wp14:editId="1DEB91FA">
+            <wp:extent cx="4048125" cy="2165276"/>
+            <wp:effectExtent l="0" t="0" r="0" b="6985"/>
+            <wp:docPr id="505754195" name="Picture 1" descr="A computer screen with text and images&#10;&#10;AI-generated content may be incorrect."/>
             <wp:cNvGraphicFramePr>
               <a:graphicFrameLocks xmlns:a="http://schemas.openxmlformats.org/drawingml/2006/main" noChangeAspect="1"/>
             </wp:cNvGraphicFramePr>
@@ -974,7 +849,7 @@
               <a:graphicData uri="http://schemas.openxmlformats.org/drawingml/2006/picture">
                 <pic:pic xmlns:pic="http://schemas.openxmlformats.org/drawingml/2006/picture">
                   <pic:nvPicPr>
-                    <pic:cNvPr id="527175181" name=""/>
+                    <pic:cNvPr id="505754195" name="Picture 1" descr="A computer screen with text and images&#10;&#10;AI-generated content may be incorrect."/>
                     <pic:cNvPicPr/>
                   </pic:nvPicPr>
                   <pic:blipFill>
@@ -986,7 +861,7 @@
                   <pic:spPr>
                     <a:xfrm>
                       <a:off x="0" y="0"/>
-                      <a:ext cx="5106113" cy="952633"/>
+                      <a:ext cx="4057240" cy="2170151"/>
                     </a:xfrm>
                     <a:prstGeom prst="rect">
                       <a:avLst/>
@@ -1007,22 +882,26 @@
       </w:pPr>
       <w:r>
         <w:rPr>
-          <w:noProof/>
+          <w:lang w:val="en-US"/>
+        </w:rPr>
+        <w:t>The code begins by calling all four initialization functions and be sending some ASCII commands to clean up the terminal and set the cursor to ‘home’ position. It then sets the BAR_UPDATE_FLAG and NUM_UPDATE_FLAG to ensure that the graph is printed on startup.</w:t>
+      </w:r>
+    </w:p>
+    <w:p>
+      <w:pPr>
+        <w:rPr>
+          <w:lang w:val="en-US"/>
+        </w:rPr>
+      </w:pPr>
+      <w:r>
+        <w:rPr>
           <w:lang w:val="en-US"/>
         </w:rPr>
         <w:drawing>
-          <wp:anchor distT="0" distB="0" distL="114300" distR="114300" simplePos="0" relativeHeight="251668480" behindDoc="0" locked="0" layoutInCell="1" allowOverlap="1" wp14:anchorId="642088A1" wp14:editId="784FB352">
-            <wp:simplePos x="0" y="0"/>
-            <wp:positionH relativeFrom="column">
-              <wp:posOffset>0</wp:posOffset>
-            </wp:positionH>
-            <wp:positionV relativeFrom="paragraph">
-              <wp:posOffset>396295</wp:posOffset>
-            </wp:positionV>
-            <wp:extent cx="4857750" cy="3717925"/>
+          <wp:inline distT="0" distB="0" distL="0" distR="0" wp14:anchorId="39AB9D1D" wp14:editId="59B21D6D">
+            <wp:extent cx="4554934" cy="4562475"/>
             <wp:effectExtent l="0" t="0" r="0" b="0"/>
-            <wp:wrapTopAndBottom/>
-            <wp:docPr id="1806493419" name="Picture 1"/>
+            <wp:docPr id="388410439" name="Picture 1" descr="A computer screen shot of a program&#10;&#10;AI-generated content may be incorrect."/>
             <wp:cNvGraphicFramePr>
               <a:graphicFrameLocks xmlns:a="http://schemas.openxmlformats.org/drawingml/2006/main" noChangeAspect="1"/>
             </wp:cNvGraphicFramePr>
@@ -1030,225 +909,94 @@
               <a:graphicData uri="http://schemas.openxmlformats.org/drawingml/2006/picture">
                 <pic:pic xmlns:pic="http://schemas.openxmlformats.org/drawingml/2006/picture">
                   <pic:nvPicPr>
-                    <pic:cNvPr id="1806493419" name=""/>
+                    <pic:cNvPr id="388410439" name="Picture 1" descr="A computer screen shot of a program&#10;&#10;AI-generated content may be incorrect."/>
                     <pic:cNvPicPr/>
                   </pic:nvPicPr>
-                  <pic:blipFill rotWithShape="1">
-                    <a:blip r:embed="rId15">
-                      <a:extLst>
-                        <a:ext uri="{28A0092B-C50C-407E-A947-70E740481C1C}">
-                          <a14:useLocalDpi xmlns:a14="http://schemas.microsoft.com/office/drawing/2010/main" val="0"/>
-                        </a:ext>
-                      </a:extLst>
-                    </a:blip>
-                    <a:srcRect t="7939"/>
+                  <pic:blipFill>
+                    <a:blip r:embed="rId15"/>
                     <a:stretch>
                       <a:fillRect/>
                     </a:stretch>
                   </pic:blipFill>
-                  <pic:spPr bwMode="auto">
+                  <pic:spPr>
                     <a:xfrm>
                       <a:off x="0" y="0"/>
-                      <a:ext cx="4857750" cy="3717925"/>
+                      <a:ext cx="4561728" cy="4569280"/>
                     </a:xfrm>
                     <a:prstGeom prst="rect">
                       <a:avLst/>
                     </a:prstGeom>
-                    <a:ln>
-                      <a:noFill/>
-                    </a:ln>
-                    <a:extLst>
-                      <a:ext uri="{53640926-AAD7-44D8-BBD7-CCE9431645EC}">
-                        <a14:shadowObscured xmlns:a14="http://schemas.microsoft.com/office/drawing/2010/main"/>
-                      </a:ext>
-                    </a:extLst>
                   </pic:spPr>
                 </pic:pic>
               </a:graphicData>
             </a:graphic>
-            <wp14:sizeRelV relativeFrom="margin">
-              <wp14:pctHeight>0</wp14:pctHeight>
-            </wp14:sizeRelV>
-          </wp:anchor>
+          </wp:inline>
         </w:drawing>
       </w:r>
-      <w:r>
-        <w:rPr>
-          <w:lang w:val="en-US"/>
-        </w:rPr>
-        <w:t>The IOC ISR will then cause the pb_event variable to be set</w:t>
-      </w:r>
-      <w:r>
-        <w:rPr>
-          <w:lang w:val="en-US"/>
-        </w:rPr>
-        <w:t>.</w:t>
-      </w:r>
-      <w:r>
-        <w:rPr>
-          <w:lang w:val="en-US"/>
-        </w:rPr>
-        <w:t xml:space="preserve"> The flag is the</w:t>
-      </w:r>
-      <w:r>
-        <w:rPr>
-          <w:lang w:val="en-US"/>
-        </w:rPr>
-        <w:t>n</w:t>
-      </w:r>
-      <w:r>
-        <w:rPr>
-          <w:lang w:val="en-US"/>
-        </w:rPr>
+    </w:p>
+    <w:p>
+      <w:pPr>
+        <w:rPr>
+          <w:lang w:val="en-US"/>
+        </w:rPr>
+      </w:pPr>
+      <w:r>
+        <w:rPr>
+          <w:lang w:val="en-US"/>
+        </w:rPr>
+        <w:t xml:space="preserve">Inside the while(1) loop, the code checks to see if a button event has occurred, if it has it will compare each button position with its last state to determine which button is pressed. Once it has determined which button is pressed, it will update the </w:t>
+      </w:r>
+      <w:proofErr w:type="spellStart"/>
+      <w:r>
+        <w:rPr>
+          <w:lang w:val="en-US"/>
+        </w:rPr>
+        <w:t>bar_char</w:t>
+      </w:r>
+      <w:proofErr w:type="spellEnd"/>
+      <w:r>
+        <w:rPr>
+          <w:lang w:val="en-US"/>
+        </w:rPr>
+        <w:t xml:space="preserve"> flag and the set the BAR_UPDATE_FLAG. This will subsequently change the characters of which the bar is composed of. Afterwards it will update the last state of each flag for each of the buttons to be able to determine if a button change has occurred next time.</w:t>
+      </w:r>
+    </w:p>
+    <w:p>
+      <w:pPr>
+        <w:rPr>
+          <w:lang w:val="en-US"/>
+        </w:rPr>
+      </w:pPr>
+      <w:r>
+        <w:rPr>
+          <w:lang w:val="en-US"/>
+        </w:rPr>
+        <w:lastRenderedPageBreak/>
         <w:t xml:space="preserve"> </w:t>
       </w:r>
-      <w:r>
-        <w:rPr>
-          <w:lang w:val="en-US"/>
-        </w:rPr>
-        <w:t>cleared,</w:t>
-      </w:r>
-      <w:r>
-        <w:rPr>
-          <w:lang w:val="en-US"/>
-        </w:rPr>
-        <w:t xml:space="preserve"> and the program returns to main.</w:t>
-      </w:r>
-    </w:p>
-    <w:p>
-      <w:pPr>
-        <w:rPr>
-          <w:lang w:val="en-US"/>
-        </w:rPr>
-      </w:pPr>
-      <w:r>
-        <w:rPr>
-          <w:lang w:val="en-US"/>
-        </w:rPr>
-        <w:t xml:space="preserve">After getting out of idle, the programs checks to see if the pb_event flag was asserted. This is to verify that the reason for </w:t>
-      </w:r>
-      <w:r>
-        <w:rPr>
-          <w:lang w:val="en-US"/>
-        </w:rPr>
-        <w:t>exiting</w:t>
-      </w:r>
-      <w:r>
-        <w:rPr>
-          <w:lang w:val="en-US"/>
-        </w:rPr>
-        <w:t xml:space="preserve"> idle was a pb event </w:t>
-      </w:r>
-      <w:r>
-        <w:rPr>
-          <w:lang w:val="en-US"/>
-        </w:rPr>
-        <w:t xml:space="preserve">rather than a timer </w:t>
-      </w:r>
-      <w:r>
-        <w:rPr>
-          <w:lang w:val="en-US"/>
-        </w:rPr>
-        <w:t xml:space="preserve">before doing </w:t>
-      </w:r>
-      <w:r>
-        <w:rPr>
-          <w:lang w:val="en-US"/>
-        </w:rPr>
-        <w:t xml:space="preserve">any </w:t>
-      </w:r>
-      <w:r>
-        <w:rPr>
-          <w:lang w:val="en-US"/>
-        </w:rPr>
-        <w:t>logic</w:t>
-      </w:r>
-      <w:r>
-        <w:rPr>
-          <w:lang w:val="en-US"/>
-        </w:rPr>
-        <w:t>.</w:t>
-      </w:r>
-    </w:p>
-    <w:p>
-      <w:pPr>
-        <w:rPr>
-          <w:lang w:val="en-US"/>
-        </w:rPr>
-      </w:pPr>
-      <w:r>
-        <w:rPr>
-          <w:lang w:val="en-US"/>
-        </w:rPr>
-        <w:t xml:space="preserve">After </w:t>
-      </w:r>
-      <w:r>
-        <w:rPr>
-          <w:lang w:val="en-US"/>
-        </w:rPr>
-        <w:t>verifying</w:t>
-      </w:r>
-      <w:r>
-        <w:rPr>
-          <w:lang w:val="en-US"/>
-        </w:rPr>
-        <w:t xml:space="preserve"> a pb event occurred, a</w:t>
-      </w:r>
-      <w:r>
-        <w:rPr>
-          <w:lang w:val="en-US"/>
-        </w:rPr>
-        <w:t xml:space="preserve"> debounce delay is incurred using the delay_ms function, this helps to avoid multiple high and low </w:t>
-      </w:r>
-      <w:r>
-        <w:rPr>
-          <w:lang w:val="en-US"/>
-        </w:rPr>
-        <w:t>transitions</w:t>
-      </w:r>
-      <w:r>
-        <w:rPr>
-          <w:lang w:val="en-US"/>
-        </w:rPr>
-        <w:t xml:space="preserve"> </w:t>
-      </w:r>
-      <w:r>
-        <w:rPr>
-          <w:lang w:val="en-US"/>
-        </w:rPr>
-        <w:t>on a button press.</w:t>
-      </w:r>
-    </w:p>
-    <w:p>
-      <w:pPr>
-        <w:rPr>
-          <w:lang w:val="en-US"/>
-        </w:rPr>
-      </w:pPr>
-      <w:r>
-        <w:rPr>
-          <w:lang w:val="en-US"/>
-        </w:rPr>
-        <w:lastRenderedPageBreak/>
-        <w:t>After the debounce the program reevaluates which state it should be in based on the buttons, this is illustrated in the state diagram below.</w:t>
-      </w:r>
-    </w:p>
-    <w:p>
-      <w:pPr>
-        <w:rPr>
-          <w:lang w:val="en-US"/>
-        </w:rPr>
-      </w:pPr>
-      <w:r>
-        <w:rPr>
-          <w:noProof/>
+    </w:p>
+    <w:p>
+      <w:pPr>
+        <w:rPr>
+          <w:lang w:val="en-US"/>
+        </w:rPr>
+      </w:pPr>
+    </w:p>
+    <w:p>
+      <w:pPr>
+        <w:rPr>
+          <w:lang w:val="en-US"/>
+        </w:rPr>
+      </w:pPr>
+      <w:r>
+        <w:rPr>
           <w:lang w:val="en-US"/>
         </w:rPr>
         <w:drawing>
-          <wp:inline distT="0" distB="0" distL="0" distR="0" wp14:anchorId="045A786D" wp14:editId="303159BE">
-            <wp:extent cx="6800850" cy="8134350"/>
-            <wp:effectExtent l="0" t="0" r="0" b="0"/>
-            <wp:docPr id="287786928" name="Picture 3"/>
+          <wp:inline distT="0" distB="0" distL="0" distR="0" wp14:anchorId="4393A548" wp14:editId="2BC8E4B1">
+            <wp:extent cx="5087060" cy="962159"/>
+            <wp:effectExtent l="0" t="0" r="0" b="9525"/>
+            <wp:docPr id="348886729" name="Picture 1" descr="A screen shot of a computer code&#10;&#10;AI-generated content may be incorrect."/>
             <wp:cNvGraphicFramePr>
               <a:graphicFrameLocks xmlns:a="http://schemas.openxmlformats.org/drawingml/2006/main" noChangeAspect="1"/>
             </wp:cNvGraphicFramePr>
@@ -1256,36 +1004,23 @@
               <a:graphicData uri="http://schemas.openxmlformats.org/drawingml/2006/picture">
                 <pic:pic xmlns:pic="http://schemas.openxmlformats.org/drawingml/2006/picture">
                   <pic:nvPicPr>
-                    <pic:cNvPr id="0" name="Picture 8"/>
-                    <pic:cNvPicPr>
-                      <a:picLocks noChangeAspect="1" noChangeArrowheads="1"/>
-                    </pic:cNvPicPr>
+                    <pic:cNvPr id="348886729" name="Picture 1" descr="A screen shot of a computer code&#10;&#10;AI-generated content may be incorrect."/>
+                    <pic:cNvPicPr/>
                   </pic:nvPicPr>
                   <pic:blipFill>
-                    <a:blip r:embed="rId16" cstate="print">
-                      <a:extLst>
-                        <a:ext uri="{28A0092B-C50C-407E-A947-70E740481C1C}">
-                          <a14:useLocalDpi xmlns:a14="http://schemas.microsoft.com/office/drawing/2010/main" val="0"/>
-                        </a:ext>
-                      </a:extLst>
-                    </a:blip>
-                    <a:srcRect/>
+                    <a:blip r:embed="rId16"/>
                     <a:stretch>
                       <a:fillRect/>
                     </a:stretch>
                   </pic:blipFill>
-                  <pic:spPr bwMode="auto">
+                  <pic:spPr>
                     <a:xfrm>
                       <a:off x="0" y="0"/>
-                      <a:ext cx="6800850" cy="8134350"/>
+                      <a:ext cx="5087060" cy="962159"/>
                     </a:xfrm>
                     <a:prstGeom prst="rect">
                       <a:avLst/>
                     </a:prstGeom>
-                    <a:noFill/>
-                    <a:ln>
-                      <a:noFill/>
-                    </a:ln>
                   </pic:spPr>
                 </pic:pic>
               </a:graphicData>
@@ -1293,37 +1028,35 @@
           </wp:inline>
         </w:drawing>
       </w:r>
-      <w:r>
-        <w:rPr>
-          <w:lang w:val="en-US"/>
-        </w:rPr>
-        <w:t>\</w:t>
-      </w:r>
-    </w:p>
-    <w:p>
-      <w:pPr>
-        <w:rPr>
-          <w:lang w:val="en-US"/>
-        </w:rPr>
-      </w:pPr>
-    </w:p>
-    <w:p>
-      <w:pPr>
-        <w:rPr>
-          <w:lang w:val="en-US"/>
-        </w:rPr>
-      </w:pPr>
-      <w:r>
-        <w:rPr>
-          <w:noProof/>
-          <w:lang w:val="en-US"/>
-        </w:rPr>
-        <w:lastRenderedPageBreak/>
+    </w:p>
+    <w:p>
+      <w:pPr>
+        <w:rPr>
+          <w:lang w:val="en-US"/>
+        </w:rPr>
+      </w:pPr>
+      <w:r>
+        <w:rPr>
+          <w:lang w:val="en-US"/>
+        </w:rPr>
+        <w:t>This is the where the PB_UPDATE_FLAG gets set if there is a transition on one of the button press.</w:t>
+      </w:r>
+    </w:p>
+    <w:p>
+      <w:pPr>
+        <w:rPr>
+          <w:lang w:val="en-US"/>
+        </w:rPr>
+      </w:pPr>
+      <w:r>
+        <w:rPr>
+          <w:lang w:val="en-US"/>
+        </w:rPr>
         <w:drawing>
-          <wp:inline distT="0" distB="0" distL="0" distR="0" wp14:anchorId="42A43EC7" wp14:editId="281F79A5">
-            <wp:extent cx="5277587" cy="2314898"/>
-            <wp:effectExtent l="0" t="0" r="0" b="9525"/>
-            <wp:docPr id="1039791028" name="Picture 1" descr="A computer screen shot of a program code&#10;&#10;AI-generated content may be incorrect."/>
+          <wp:inline distT="0" distB="0" distL="0" distR="0" wp14:anchorId="4F0A2F85" wp14:editId="7A968598">
+            <wp:extent cx="3458058" cy="2219635"/>
+            <wp:effectExtent l="0" t="0" r="9525" b="9525"/>
+            <wp:docPr id="1349729760" name="Picture 1" descr="A computer screen shot of text&#10;&#10;AI-generated content may be incorrect."/>
             <wp:cNvGraphicFramePr>
               <a:graphicFrameLocks xmlns:a="http://schemas.openxmlformats.org/drawingml/2006/main" noChangeAspect="1"/>
             </wp:cNvGraphicFramePr>
@@ -1331,7 +1064,7 @@
               <a:graphicData uri="http://schemas.openxmlformats.org/drawingml/2006/picture">
                 <pic:pic xmlns:pic="http://schemas.openxmlformats.org/drawingml/2006/picture">
                   <pic:nvPicPr>
-                    <pic:cNvPr id="1039791028" name="Picture 1" descr="A computer screen shot of a program code&#10;&#10;AI-generated content may be incorrect."/>
+                    <pic:cNvPr id="1349729760" name="Picture 1" descr="A computer screen shot of text&#10;&#10;AI-generated content may be incorrect."/>
                     <pic:cNvPicPr/>
                   </pic:nvPicPr>
                   <pic:blipFill>
@@ -1343,7 +1076,7 @@
                   <pic:spPr>
                     <a:xfrm>
                       <a:off x="0" y="0"/>
-                      <a:ext cx="5277587" cy="2314898"/>
+                      <a:ext cx="3458058" cy="2219635"/>
                     </a:xfrm>
                     <a:prstGeom prst="rect">
                       <a:avLst/>
@@ -1366,73 +1099,24 @@
         <w:rPr>
           <w:lang w:val="en-US"/>
         </w:rPr>
-        <w:t xml:space="preserve">In the case that the program detects that PB2 has been released, it enters </w:t>
-      </w:r>
-      <w:r>
-        <w:rPr>
-          <w:lang w:val="en-US"/>
-        </w:rPr>
-        <w:t>the blink_rate_update</w:t>
-      </w:r>
-      <w:r>
-        <w:rPr>
-          <w:lang w:val="en-US"/>
-        </w:rPr>
-        <w:t xml:space="preserve"> function which updates the period of timer</w:t>
-      </w:r>
-      <w:r>
-        <w:rPr>
-          <w:lang w:val="en-US"/>
-        </w:rPr>
-        <w:t xml:space="preserve"> 3</w:t>
-      </w:r>
-      <w:r>
-        <w:rPr>
-          <w:lang w:val="en-US"/>
-        </w:rPr>
-        <w:t xml:space="preserve"> which is the blink rate of LED1. First it checks to see if the blink rate is less than or equal to the lowest blink rate of 0.125s, if that’s true it resets the blink rate to 4s. Otherwise it simply divides the blink rate by 2. TMR3 </w:t>
-      </w:r>
-      <w:r>
-        <w:rPr>
-          <w:lang w:val="en-US"/>
-        </w:rPr>
-        <w:t xml:space="preserve">is also check to catch the case of it exceeding the value of </w:t>
-      </w:r>
-      <w:r>
-        <w:rPr>
-          <w:lang w:val="en-US"/>
-        </w:rPr>
-        <w:t>PR3,</w:t>
-      </w:r>
-      <w:r>
-        <w:rPr>
-          <w:lang w:val="en-US"/>
-        </w:rPr>
-        <w:t xml:space="preserve"> if PR3 ends up above the value of TMR3 the timer does not trigger an interrupt until PR3 reaches its makes value and resets </w:t>
-      </w:r>
-      <w:r>
-        <w:rPr>
-          <w:lang w:val="en-US"/>
-        </w:rPr>
-        <w:t>before counting to TMR3 again.</w:t>
-      </w:r>
-    </w:p>
-    <w:p>
-      <w:pPr>
-        <w:rPr>
-          <w:lang w:val="en-US"/>
-        </w:rPr>
-      </w:pPr>
-      <w:r>
-        <w:rPr>
-          <w:noProof/>
+        <w:t>Next it read the input from the UART and determines if the pressed key was either ‘x’ or ‘d’, if it is, it will update the NUM_MODE to got low or high accordingly and set the NUM_UPDATE_FLAG high. This informs the code that it needs to update that part of the terminal. If any other key is pressed, nothing happens.</w:t>
+      </w:r>
+    </w:p>
+    <w:p>
+      <w:pPr>
+        <w:rPr>
+          <w:lang w:val="en-US"/>
+        </w:rPr>
+      </w:pPr>
+      <w:r>
+        <w:rPr>
           <w:lang w:val="en-US"/>
         </w:rPr>
         <w:drawing>
-          <wp:inline distT="0" distB="0" distL="0" distR="0" wp14:anchorId="4D2C1B16" wp14:editId="0BCEC599">
-            <wp:extent cx="3423906" cy="5076825"/>
-            <wp:effectExtent l="0" t="0" r="5715" b="0"/>
-            <wp:docPr id="1071780480" name="Picture 1"/>
+          <wp:inline distT="0" distB="0" distL="0" distR="0" wp14:anchorId="5DF468F7" wp14:editId="63693814">
+            <wp:extent cx="3801005" cy="2514951"/>
+            <wp:effectExtent l="0" t="0" r="9525" b="0"/>
+            <wp:docPr id="1811941528" name="Picture 1" descr="A screen shot of a computer code&#10;&#10;AI-generated content may be incorrect."/>
             <wp:cNvGraphicFramePr>
               <a:graphicFrameLocks xmlns:a="http://schemas.openxmlformats.org/drawingml/2006/main" noChangeAspect="1"/>
             </wp:cNvGraphicFramePr>
@@ -1440,7 +1124,7 @@
               <a:graphicData uri="http://schemas.openxmlformats.org/drawingml/2006/picture">
                 <pic:pic xmlns:pic="http://schemas.openxmlformats.org/drawingml/2006/picture">
                   <pic:nvPicPr>
-                    <pic:cNvPr id="1071780480" name=""/>
+                    <pic:cNvPr id="1811941528" name="Picture 1" descr="A screen shot of a computer code&#10;&#10;AI-generated content may be incorrect."/>
                     <pic:cNvPicPr/>
                   </pic:nvPicPr>
                   <pic:blipFill>
@@ -1452,7 +1136,7 @@
                   <pic:spPr>
                     <a:xfrm>
                       <a:off x="0" y="0"/>
-                      <a:ext cx="3448296" cy="5112990"/>
+                      <a:ext cx="3801005" cy="2514951"/>
                     </a:xfrm>
                     <a:prstGeom prst="rect">
                       <a:avLst/>
@@ -1475,44 +1159,39 @@
         <w:rPr>
           <w:lang w:val="en-US"/>
         </w:rPr>
+        <w:t xml:space="preserve">This section is where the moving average filter and read ADC occurs. First, we shift the contents of the samples array down one index and update the highest index with the new ADC reading. Then we reset </w:t>
+      </w:r>
+      <w:proofErr w:type="spellStart"/>
+      <w:r>
+        <w:rPr>
+          <w:lang w:val="en-US"/>
+        </w:rPr>
+        <w:t>adc_reading</w:t>
+      </w:r>
+      <w:proofErr w:type="spellEnd"/>
+      <w:r>
+        <w:rPr>
+          <w:lang w:val="en-US"/>
+        </w:rPr>
+        <w:t xml:space="preserve"> and sum the contents of the array in the variable and then divide by the length of the samples array. This gives us moving average filter to get rid of steady state noise from the potentiometer. </w:t>
+      </w:r>
+    </w:p>
+    <w:p>
+      <w:pPr>
+        <w:rPr>
+          <w:lang w:val="en-US"/>
+        </w:rPr>
+      </w:pPr>
+      <w:r>
+        <w:rPr>
+          <w:lang w:val="en-US"/>
+        </w:rPr>
         <w:lastRenderedPageBreak/>
-        <w:t xml:space="preserve">The program then updates the appropriate timers </w:t>
-      </w:r>
-      <w:r>
-        <w:rPr>
-          <w:lang w:val="en-US"/>
-        </w:rPr>
-        <w:t>and LEDs</w:t>
-      </w:r>
-      <w:r>
-        <w:rPr>
-          <w:lang w:val="en-US"/>
-        </w:rPr>
-        <w:t xml:space="preserve"> as per the assignment specifications</w:t>
-      </w:r>
-      <w:r>
-        <w:rPr>
-          <w:lang w:val="en-US"/>
-        </w:rPr>
-        <w:t>. See state diagram for more details.</w:t>
-      </w:r>
-    </w:p>
-    <w:p>
-      <w:pPr>
-        <w:rPr>
-          <w:lang w:val="en-US"/>
-        </w:rPr>
-      </w:pPr>
-      <w:r>
-        <w:rPr>
-          <w:noProof/>
-          <w:lang w:val="en-US"/>
-        </w:rPr>
         <w:drawing>
-          <wp:inline distT="0" distB="0" distL="0" distR="0" wp14:anchorId="530D9084" wp14:editId="4A6E008D">
-            <wp:extent cx="4277322" cy="447737"/>
-            <wp:effectExtent l="0" t="0" r="9525" b="9525"/>
-            <wp:docPr id="524297279" name="Picture 1"/>
+          <wp:inline distT="0" distB="0" distL="0" distR="0" wp14:anchorId="2010B5BA" wp14:editId="0C23A49F">
+            <wp:extent cx="3372321" cy="2286319"/>
+            <wp:effectExtent l="0" t="0" r="0" b="0"/>
+            <wp:docPr id="1351921528" name="Picture 1" descr="A computer code with text&#10;&#10;AI-generated content may be incorrect."/>
             <wp:cNvGraphicFramePr>
               <a:graphicFrameLocks xmlns:a="http://schemas.openxmlformats.org/drawingml/2006/main" noChangeAspect="1"/>
             </wp:cNvGraphicFramePr>
@@ -1520,7 +1199,7 @@
               <a:graphicData uri="http://schemas.openxmlformats.org/drawingml/2006/picture">
                 <pic:pic xmlns:pic="http://schemas.openxmlformats.org/drawingml/2006/picture">
                   <pic:nvPicPr>
-                    <pic:cNvPr id="524297279" name=""/>
+                    <pic:cNvPr id="1351921528" name="Picture 1" descr="A computer code with text&#10;&#10;AI-generated content may be incorrect."/>
                     <pic:cNvPicPr/>
                   </pic:nvPicPr>
                   <pic:blipFill>
@@ -1532,7 +1211,7 @@
                   <pic:spPr>
                     <a:xfrm>
                       <a:off x="0" y="0"/>
-                      <a:ext cx="4277322" cy="447737"/>
+                      <a:ext cx="3372321" cy="2286319"/>
                     </a:xfrm>
                     <a:prstGeom prst="rect">
                       <a:avLst/>
@@ -1555,55 +1234,52 @@
         <w:rPr>
           <w:lang w:val="en-US"/>
         </w:rPr>
-        <w:t>Finally,</w:t>
-      </w:r>
-      <w:r>
-        <w:rPr>
-          <w:lang w:val="en-US"/>
-        </w:rPr>
-        <w:t xml:space="preserve"> the pb_event is reset</w:t>
-      </w:r>
-      <w:r>
-        <w:rPr>
-          <w:lang w:val="en-US"/>
-        </w:rPr>
-        <w:t xml:space="preserve"> so it can wait for the next button input and the</w:t>
-      </w:r>
-      <w:r>
-        <w:rPr>
-          <w:lang w:val="en-US"/>
-        </w:rPr>
-        <w:t xml:space="preserve"> </w:t>
-      </w:r>
-      <w:r>
-        <w:rPr>
-          <w:lang w:val="en-US"/>
-        </w:rPr>
-        <w:t>state of PB2 is saved in pb2_last so it can be compared in the future to determine in a press-and-release has occurred.</w:t>
-      </w:r>
-      <w:r>
-        <w:rPr>
-          <w:lang w:val="en-US"/>
-        </w:rPr>
-        <w:t xml:space="preserve"> The microcontroller then returns to idle.</w:t>
-      </w:r>
-    </w:p>
-    <w:p>
-      <w:pPr>
-        <w:rPr>
-          <w:lang w:val="en-US"/>
-        </w:rPr>
-      </w:pPr>
-      <w:r>
-        <w:rPr>
-          <w:noProof/>
+        <w:t xml:space="preserve">Next we check if the new values of the ADC differs from the previous, if so we must update the number next to our graph. Then we divide the reading by the amount of bar divisors which is 1024/64 = 16, this means that only when the ADC value changes 16 times a character changes on the screen. If the new </w:t>
+      </w:r>
+      <w:proofErr w:type="spellStart"/>
+      <w:r>
+        <w:rPr>
+          <w:lang w:val="en-US"/>
+        </w:rPr>
+        <w:t>bar_val</w:t>
+      </w:r>
+      <w:proofErr w:type="spellEnd"/>
+      <w:r>
+        <w:rPr>
+          <w:lang w:val="en-US"/>
+        </w:rPr>
+        <w:t xml:space="preserve"> differs from </w:t>
+      </w:r>
+      <w:proofErr w:type="spellStart"/>
+      <w:r>
+        <w:rPr>
+          <w:lang w:val="en-US"/>
+        </w:rPr>
+        <w:t>prev_bar_val</w:t>
+      </w:r>
+      <w:proofErr w:type="spellEnd"/>
+      <w:r>
+        <w:rPr>
+          <w:lang w:val="en-US"/>
+        </w:rPr>
+        <w:t>, the BAR_UPDATE_FLAG is asserted.</w:t>
+      </w:r>
+    </w:p>
+    <w:p>
+      <w:pPr>
+        <w:rPr>
+          <w:lang w:val="en-US"/>
+        </w:rPr>
+      </w:pPr>
+      <w:r>
+        <w:rPr>
           <w:lang w:val="en-US"/>
         </w:rPr>
         <w:drawing>
-          <wp:inline distT="0" distB="0" distL="0" distR="0" wp14:anchorId="4758EE4F" wp14:editId="39BB15C1">
-            <wp:extent cx="5058481" cy="2438740"/>
-            <wp:effectExtent l="0" t="0" r="8890" b="0"/>
-            <wp:docPr id="1492338016" name="Picture 1"/>
+          <wp:inline distT="0" distB="0" distL="0" distR="0" wp14:anchorId="06C49A02" wp14:editId="0A2F4F52">
+            <wp:extent cx="3353268" cy="1648055"/>
+            <wp:effectExtent l="0" t="0" r="0" b="9525"/>
+            <wp:docPr id="1076513379" name="Picture 1" descr="A screen shot of a computer code&#10;&#10;AI-generated content may be incorrect."/>
             <wp:cNvGraphicFramePr>
               <a:graphicFrameLocks xmlns:a="http://schemas.openxmlformats.org/drawingml/2006/main" noChangeAspect="1"/>
             </wp:cNvGraphicFramePr>
@@ -1611,7 +1287,7 @@
               <a:graphicData uri="http://schemas.openxmlformats.org/drawingml/2006/picture">
                 <pic:pic xmlns:pic="http://schemas.openxmlformats.org/drawingml/2006/picture">
                   <pic:nvPicPr>
-                    <pic:cNvPr id="1492338016" name=""/>
+                    <pic:cNvPr id="1076513379" name="Picture 1" descr="A screen shot of a computer code&#10;&#10;AI-generated content may be incorrect."/>
                     <pic:cNvPicPr/>
                   </pic:nvPicPr>
                   <pic:blipFill>
@@ -1623,7 +1299,7 @@
                   <pic:spPr>
                     <a:xfrm>
                       <a:off x="0" y="0"/>
-                      <a:ext cx="5058481" cy="2438740"/>
+                      <a:ext cx="3353268" cy="1648055"/>
                     </a:xfrm>
                     <a:prstGeom prst="rect">
                       <a:avLst/>
@@ -1646,211 +1322,23 @@
         <w:rPr>
           <w:lang w:val="en-US"/>
         </w:rPr>
-        <w:t xml:space="preserve">Idle may now be exited </w:t>
-      </w:r>
-      <w:r>
-        <w:rPr>
-          <w:lang w:val="en-US"/>
-        </w:rPr>
-        <w:t>by one of Timer 2 or Timer 3 (depending on the current state) as well as by a button input.</w:t>
-      </w:r>
-      <w:r>
-        <w:rPr>
-          <w:lang w:val="en-US"/>
-        </w:rPr>
-        <w:t xml:space="preserve"> Upon a timer</w:t>
-      </w:r>
-      <w:r>
-        <w:rPr>
-          <w:lang w:val="en-US"/>
-        </w:rPr>
-        <w:t xml:space="preserve"> </w:t>
-      </w:r>
-      <w:r>
-        <w:rPr>
-          <w:lang w:val="en-US"/>
-        </w:rPr>
-        <w:t>inter</w:t>
-      </w:r>
-      <w:r>
-        <w:rPr>
-          <w:lang w:val="en-US"/>
-        </w:rPr>
-        <w:t>r</w:t>
-      </w:r>
-      <w:r>
-        <w:rPr>
-          <w:lang w:val="en-US"/>
-        </w:rPr>
-        <w:t>upt</w:t>
-      </w:r>
-      <w:r>
-        <w:rPr>
-          <w:lang w:val="en-US"/>
-        </w:rPr>
-        <w:t xml:space="preserve"> the ISR toggles one of LED0 or LED1 and saves it</w:t>
-      </w:r>
-      <w:r>
-        <w:rPr>
-          <w:lang w:val="en-US"/>
-        </w:rPr>
-        <w:t>s state in LEDx_last before clearing its interrupt flag and returning to main.</w:t>
-      </w:r>
-    </w:p>
-    <w:p>
-      <w:pPr>
-        <w:rPr>
-          <w:lang w:val="en-US"/>
-        </w:rPr>
-      </w:pPr>
-    </w:p>
-    <w:p>
-      <w:pPr>
-        <w:rPr>
-          <w:lang w:val="en-US"/>
-        </w:rPr>
-      </w:pPr>
-    </w:p>
-    <w:p>
-      <w:pPr>
-        <w:rPr>
-          <w:lang w:val="en-US"/>
-        </w:rPr>
-      </w:pPr>
-    </w:p>
-    <w:p>
-      <w:pPr>
-        <w:rPr>
-          <w:lang w:val="en-US"/>
-        </w:rPr>
-      </w:pPr>
-    </w:p>
-    <w:p>
-      <w:pPr>
-        <w:rPr>
-          <w:lang w:val="en-US"/>
-        </w:rPr>
-      </w:pPr>
-    </w:p>
-    <w:p>
-      <w:pPr>
-        <w:rPr>
-          <w:lang w:val="en-US"/>
-        </w:rPr>
-      </w:pPr>
-    </w:p>
-    <w:p>
-      <w:pPr>
-        <w:rPr>
-          <w:lang w:val="en-US"/>
-        </w:rPr>
-      </w:pPr>
-    </w:p>
-    <w:p>
-      <w:pPr>
-        <w:pStyle w:val="Subtitle"/>
-        <w:rPr>
-          <w:lang w:val="en-US"/>
-        </w:rPr>
-      </w:pPr>
-      <w:r>
-        <w:rPr>
-          <w:lang w:val="en-US"/>
-        </w:rPr>
-        <w:t>Answers to Lab Questions</w:t>
-      </w:r>
-    </w:p>
-    <w:p>
-      <w:pPr>
-        <w:rPr>
-          <w:lang w:val="en-US"/>
-        </w:rPr>
-      </w:pPr>
-      <w:r>
-        <w:rPr>
-          <w:i/>
-          <w:iCs/>
-          <w:lang w:val="en-US"/>
-        </w:rPr>
-        <w:t>In the original provided program, why does the LED appear to “flash” every time you “click” a button (quickly)?</w:t>
-      </w:r>
-    </w:p>
-    <w:p>
-      <w:pPr>
-        <w:rPr>
-          <w:lang w:val="en-US"/>
-        </w:rPr>
-      </w:pPr>
-      <w:r>
-        <w:rPr>
-          <w:lang w:val="en-US"/>
-        </w:rPr>
-        <w:t xml:space="preserve">Because multiple interrupts are occurring as the button </w:t>
-      </w:r>
-      <w:r>
-        <w:rPr>
-          <w:lang w:val="en-US"/>
-        </w:rPr>
-        <w:t>“bounces” which causes multiple high-low and low-high transitions.</w:t>
-      </w:r>
-    </w:p>
-    <w:p>
-      <w:pPr>
-        <w:rPr>
-          <w:i/>
-          <w:iCs/>
-          <w:lang w:val="en-US"/>
-        </w:rPr>
-      </w:pPr>
-      <w:r>
-        <w:rPr>
-          <w:i/>
-          <w:iCs/>
-          <w:lang w:val="en-US"/>
-        </w:rPr>
-        <w:t>If you press a button and hold it there, does the IOC interrupt service routine keep executing repeatedly? If so, why? If not, why not?</w:t>
-      </w:r>
-    </w:p>
-    <w:p>
-      <w:pPr>
-        <w:rPr>
-          <w:lang w:val="en-US"/>
-        </w:rPr>
-      </w:pPr>
-      <w:r>
-        <w:rPr>
-          <w:lang w:val="en-US"/>
-        </w:rPr>
-        <w:t>No, the IOC does not repeatedly trigger on a button being held down as it only interrupts on a change (i.e. low to high or high to low transition).</w:t>
-      </w:r>
-    </w:p>
-    <w:p>
-      <w:pPr>
-        <w:rPr>
-          <w:i/>
-          <w:iCs/>
-          <w:lang w:val="en-US"/>
-        </w:rPr>
-      </w:pPr>
-      <w:r>
-        <w:rPr>
-          <w:noProof/>
-          <w:lang w:val="en-US"/>
-        </w:rPr>
-        <w:lastRenderedPageBreak/>
+        <w:t>Finally we check to see if the BAR_UPDATE_FLAG or NUM_UPDATE_FLAG has been asserted and call the corresponding function.</w:t>
+      </w:r>
+      <w:r>
+        <w:rPr>
+          <w:lang w:val="en-US"/>
+        </w:rPr>
+        <w:br/>
+      </w:r>
+      <w:r>
+        <w:rPr>
+          <w:lang w:val="en-US"/>
+        </w:rPr>
         <w:drawing>
-          <wp:anchor distT="0" distB="0" distL="114300" distR="114300" simplePos="0" relativeHeight="251671552" behindDoc="0" locked="0" layoutInCell="1" allowOverlap="1" wp14:anchorId="1B85DB7F" wp14:editId="1DF6A367">
-            <wp:simplePos x="0" y="0"/>
-            <wp:positionH relativeFrom="column">
-              <wp:posOffset>635</wp:posOffset>
-            </wp:positionH>
-            <wp:positionV relativeFrom="paragraph">
-              <wp:posOffset>2371060</wp:posOffset>
-            </wp:positionV>
-            <wp:extent cx="4906060" cy="2248214"/>
-            <wp:effectExtent l="0" t="0" r="8890" b="0"/>
-            <wp:wrapTopAndBottom/>
-            <wp:docPr id="1034624211" name="Picture 1"/>
+          <wp:inline distT="0" distB="0" distL="0" distR="0" wp14:anchorId="56C8A016" wp14:editId="288C2690">
+            <wp:extent cx="6858000" cy="1978025"/>
+            <wp:effectExtent l="0" t="0" r="0" b="3175"/>
+            <wp:docPr id="1459688274" name="Picture 1" descr="A computer screen with text&#10;&#10;AI-generated content may be incorrect."/>
             <wp:cNvGraphicFramePr>
               <a:graphicFrameLocks xmlns:a="http://schemas.openxmlformats.org/drawingml/2006/main" noChangeAspect="1"/>
             </wp:cNvGraphicFramePr>
@@ -1858,11 +1346,282 @@
               <a:graphicData uri="http://schemas.openxmlformats.org/drawingml/2006/picture">
                 <pic:pic xmlns:pic="http://schemas.openxmlformats.org/drawingml/2006/picture">
                   <pic:nvPicPr>
-                    <pic:cNvPr id="1034624211" name=""/>
+                    <pic:cNvPr id="1459688274" name="Picture 1" descr="A computer screen with text&#10;&#10;AI-generated content may be incorrect."/>
                     <pic:cNvPicPr/>
                   </pic:nvPicPr>
                   <pic:blipFill>
-                    <a:blip r:embed="rId21">
+                    <a:blip r:embed="rId21"/>
+                    <a:stretch>
+                      <a:fillRect/>
+                    </a:stretch>
+                  </pic:blipFill>
+                  <pic:spPr>
+                    <a:xfrm>
+                      <a:off x="0" y="0"/>
+                      <a:ext cx="6858000" cy="1978025"/>
+                    </a:xfrm>
+                    <a:prstGeom prst="rect">
+                      <a:avLst/>
+                    </a:prstGeom>
+                  </pic:spPr>
+                </pic:pic>
+              </a:graphicData>
+            </a:graphic>
+          </wp:inline>
+        </w:drawing>
+      </w:r>
+    </w:p>
+    <w:p>
+      <w:pPr>
+        <w:rPr>
+          <w:lang w:val="en-US"/>
+        </w:rPr>
+      </w:pPr>
+      <w:r>
+        <w:rPr>
+          <w:lang w:val="en-US"/>
+        </w:rPr>
+        <w:t xml:space="preserve">The </w:t>
+      </w:r>
+      <w:proofErr w:type="spellStart"/>
+      <w:r>
+        <w:rPr>
+          <w:lang w:val="en-US"/>
+        </w:rPr>
+        <w:t>update_bar</w:t>
+      </w:r>
+      <w:proofErr w:type="spellEnd"/>
+      <w:r>
+        <w:rPr>
+          <w:lang w:val="en-US"/>
+        </w:rPr>
+        <w:t xml:space="preserve"> function saves the ‘home’ position (between the graphical bar and the numerical output of the ADC value), goes to the beginning of the line and prints the selected </w:t>
+      </w:r>
+      <w:proofErr w:type="spellStart"/>
+      <w:r>
+        <w:rPr>
+          <w:lang w:val="en-US"/>
+        </w:rPr>
+        <w:t>bar_char</w:t>
+      </w:r>
+      <w:proofErr w:type="spellEnd"/>
+      <w:r>
+        <w:rPr>
+          <w:lang w:val="en-US"/>
+        </w:rPr>
+        <w:t xml:space="preserve">, </w:t>
+      </w:r>
+      <w:proofErr w:type="spellStart"/>
+      <w:r>
+        <w:rPr>
+          <w:lang w:val="en-US"/>
+        </w:rPr>
+        <w:t>bar_val</w:t>
+      </w:r>
+      <w:proofErr w:type="spellEnd"/>
+      <w:r>
+        <w:rPr>
+          <w:lang w:val="en-US"/>
+        </w:rPr>
+        <w:t xml:space="preserve"> times</w:t>
+      </w:r>
+      <w:r>
+        <w:rPr>
+          <w:lang w:val="en-US"/>
+        </w:rPr>
+        <w:t xml:space="preserve"> the rest of the space is filled with a blank space. The cursor is then returned to the ‘home’ position.</w:t>
+      </w:r>
+    </w:p>
+    <w:p>
+      <w:pPr>
+        <w:rPr>
+          <w:lang w:val="en-US"/>
+        </w:rPr>
+      </w:pPr>
+      <w:r>
+        <w:rPr>
+          <w:lang w:val="en-US"/>
+        </w:rPr>
+        <w:lastRenderedPageBreak/>
+        <w:drawing>
+          <wp:inline distT="0" distB="0" distL="0" distR="0" wp14:anchorId="68DE685E" wp14:editId="68C18F01">
+            <wp:extent cx="6201640" cy="1343212"/>
+            <wp:effectExtent l="0" t="0" r="8890" b="9525"/>
+            <wp:docPr id="712420815" name="Picture 1" descr="A computer screen with text on it&#10;&#10;AI-generated content may be incorrect."/>
+            <wp:cNvGraphicFramePr>
+              <a:graphicFrameLocks xmlns:a="http://schemas.openxmlformats.org/drawingml/2006/main" noChangeAspect="1"/>
+            </wp:cNvGraphicFramePr>
+            <a:graphic xmlns:a="http://schemas.openxmlformats.org/drawingml/2006/main">
+              <a:graphicData uri="http://schemas.openxmlformats.org/drawingml/2006/picture">
+                <pic:pic xmlns:pic="http://schemas.openxmlformats.org/drawingml/2006/picture">
+                  <pic:nvPicPr>
+                    <pic:cNvPr id="712420815" name="Picture 1" descr="A computer screen with text on it&#10;&#10;AI-generated content may be incorrect."/>
+                    <pic:cNvPicPr/>
+                  </pic:nvPicPr>
+                  <pic:blipFill>
+                    <a:blip r:embed="rId22"/>
+                    <a:stretch>
+                      <a:fillRect/>
+                    </a:stretch>
+                  </pic:blipFill>
+                  <pic:spPr>
+                    <a:xfrm>
+                      <a:off x="0" y="0"/>
+                      <a:ext cx="6201640" cy="1343212"/>
+                    </a:xfrm>
+                    <a:prstGeom prst="rect">
+                      <a:avLst/>
+                    </a:prstGeom>
+                  </pic:spPr>
+                </pic:pic>
+              </a:graphicData>
+            </a:graphic>
+          </wp:inline>
+        </w:drawing>
+      </w:r>
+    </w:p>
+    <w:p>
+      <w:pPr>
+        <w:rPr>
+          <w:lang w:val="en-US"/>
+        </w:rPr>
+      </w:pPr>
+      <w:r>
+        <w:rPr>
+          <w:lang w:val="en-US"/>
+        </w:rPr>
+        <w:t xml:space="preserve">The </w:t>
+      </w:r>
+      <w:proofErr w:type="spellStart"/>
+      <w:r>
+        <w:rPr>
+          <w:lang w:val="en-US"/>
+        </w:rPr>
+        <w:t>update_num</w:t>
+      </w:r>
+      <w:proofErr w:type="spellEnd"/>
+      <w:r>
+        <w:rPr>
+          <w:lang w:val="en-US"/>
+        </w:rPr>
+        <w:t xml:space="preserve"> function also saves the ‘home’ position, checks to see if NUM_MODE is high and displays the </w:t>
+      </w:r>
+      <w:proofErr w:type="spellStart"/>
+      <w:r>
+        <w:rPr>
+          <w:lang w:val="en-US"/>
+        </w:rPr>
+        <w:t>adc</w:t>
+      </w:r>
+      <w:proofErr w:type="spellEnd"/>
+      <w:r>
+        <w:rPr>
+          <w:lang w:val="en-US"/>
+        </w:rPr>
+        <w:t xml:space="preserve"> reading in decimal or if its low displays the </w:t>
+      </w:r>
+      <w:proofErr w:type="spellStart"/>
+      <w:r>
+        <w:rPr>
+          <w:lang w:val="en-US"/>
+        </w:rPr>
+        <w:t>adc</w:t>
+      </w:r>
+      <w:proofErr w:type="spellEnd"/>
+      <w:r>
+        <w:rPr>
+          <w:lang w:val="en-US"/>
+        </w:rPr>
+        <w:t xml:space="preserve"> reading in hex and then returns the cursor.</w:t>
+      </w:r>
+      <w:r>
+        <w:rPr>
+          <w:lang w:val="en-US"/>
+        </w:rPr>
+        <w:br/>
+      </w:r>
+      <w:r>
+        <w:rPr>
+          <w:lang w:val="en-US"/>
+        </w:rPr>
+        <w:drawing>
+          <wp:inline distT="0" distB="0" distL="0" distR="0" wp14:anchorId="63326A1F" wp14:editId="201E0034">
+            <wp:extent cx="1028844" cy="228632"/>
+            <wp:effectExtent l="0" t="0" r="0" b="0"/>
+            <wp:docPr id="573835945" name="Picture 1"/>
+            <wp:cNvGraphicFramePr>
+              <a:graphicFrameLocks xmlns:a="http://schemas.openxmlformats.org/drawingml/2006/main" noChangeAspect="1"/>
+            </wp:cNvGraphicFramePr>
+            <a:graphic xmlns:a="http://schemas.openxmlformats.org/drawingml/2006/main">
+              <a:graphicData uri="http://schemas.openxmlformats.org/drawingml/2006/picture">
+                <pic:pic xmlns:pic="http://schemas.openxmlformats.org/drawingml/2006/picture">
+                  <pic:nvPicPr>
+                    <pic:cNvPr id="573835945" name=""/>
+                    <pic:cNvPicPr/>
+                  </pic:nvPicPr>
+                  <pic:blipFill>
+                    <a:blip r:embed="rId23"/>
+                    <a:stretch>
+                      <a:fillRect/>
+                    </a:stretch>
+                  </pic:blipFill>
+                  <pic:spPr>
+                    <a:xfrm>
+                      <a:off x="0" y="0"/>
+                      <a:ext cx="1028844" cy="228632"/>
+                    </a:xfrm>
+                    <a:prstGeom prst="rect">
+                      <a:avLst/>
+                    </a:prstGeom>
+                  </pic:spPr>
+                </pic:pic>
+              </a:graphicData>
+            </a:graphic>
+          </wp:inline>
+        </w:drawing>
+      </w:r>
+    </w:p>
+    <w:p>
+      <w:pPr>
+        <w:rPr>
+          <w:lang w:val="en-US"/>
+        </w:rPr>
+      </w:pPr>
+      <w:r>
+        <w:rPr>
+          <w:lang w:val="en-US"/>
+        </w:rPr>
+        <w:t>At the end of all this we delay for 10ms so slow down this loop.</w:t>
+      </w:r>
+    </w:p>
+    <w:p>
+      <w:pPr>
+        <w:rPr>
+          <w:lang w:val="en-US"/>
+        </w:rPr>
+      </w:pPr>
+      <w:r>
+        <w:rPr>
+          <w:noProof/>
+          <w:lang w:val="en-US"/>
+        </w:rPr>
+        <w:drawing>
+          <wp:inline distT="0" distB="0" distL="0" distR="0" wp14:anchorId="3A6D8F4E" wp14:editId="4A06C1F0">
+            <wp:extent cx="4220422" cy="5419725"/>
+            <wp:effectExtent l="0" t="0" r="8890" b="0"/>
+            <wp:docPr id="2048671686" name="Picture 7" descr="A diagram of a change&#10;&#10;AI-generated content may be incorrect."/>
+            <wp:cNvGraphicFramePr>
+              <a:graphicFrameLocks xmlns:a="http://schemas.openxmlformats.org/drawingml/2006/main" noChangeAspect="1"/>
+            </wp:cNvGraphicFramePr>
+            <a:graphic xmlns:a="http://schemas.openxmlformats.org/drawingml/2006/main">
+              <a:graphicData uri="http://schemas.openxmlformats.org/drawingml/2006/picture">
+                <pic:pic xmlns:pic="http://schemas.openxmlformats.org/drawingml/2006/picture">
+                  <pic:nvPicPr>
+                    <pic:cNvPr id="2048671686" name="Picture 7" descr="A diagram of a change&#10;&#10;AI-generated content may be incorrect."/>
+                    <pic:cNvPicPr/>
+                  </pic:nvPicPr>
+                  <pic:blipFill>
+                    <a:blip r:embed="rId24" cstate="print">
                       <a:extLst>
                         <a:ext uri="{28A0092B-C50C-407E-A947-70E740481C1C}">
                           <a14:useLocalDpi xmlns:a14="http://schemas.microsoft.com/office/drawing/2010/main" val="0"/>
@@ -1876,7 +1635,7 @@
                   <pic:spPr>
                     <a:xfrm>
                       <a:off x="0" y="0"/>
-                      <a:ext cx="4906060" cy="2248214"/>
+                      <a:ext cx="4235511" cy="5439101"/>
                     </a:xfrm>
                     <a:prstGeom prst="rect">
                       <a:avLst/>
@@ -1885,27 +1644,146 @@
                 </pic:pic>
               </a:graphicData>
             </a:graphic>
-          </wp:anchor>
+          </wp:inline>
         </w:drawing>
       </w:r>
-      <w:r>
-        <w:rPr>
-          <w:noProof/>
+    </w:p>
+    <w:p>
+      <w:pPr>
+        <w:rPr>
+          <w:lang w:val="en-US"/>
+        </w:rPr>
+      </w:pPr>
+      <w:r>
+        <w:rPr>
+          <w:lang w:val="en-US"/>
+        </w:rPr>
+        <w:t xml:space="preserve">This is the state diagram we based the code off. Each state simply changes a part of the </w:t>
+      </w:r>
+      <w:r>
+        <w:rPr>
+          <w:lang w:val="en-US"/>
+        </w:rPr>
+        <w:t>ASCII terminal display</w:t>
+      </w:r>
+      <w:r>
+        <w:rPr>
+          <w:lang w:val="en-US"/>
+        </w:rPr>
+        <w:t xml:space="preserve"> and then it immediately goes to </w:t>
+      </w:r>
+      <w:r>
+        <w:rPr>
+          <w:lang w:val="en-US"/>
+        </w:rPr>
+        <w:t>state 0, where it waits for an input to change.</w:t>
+      </w:r>
+    </w:p>
+    <w:p>
+      <w:pPr>
+        <w:rPr>
+          <w:lang w:val="en-US"/>
+        </w:rPr>
+      </w:pPr>
+    </w:p>
+    <w:p>
+      <w:pPr>
+        <w:rPr>
+          <w:lang w:val="en-US"/>
+        </w:rPr>
+      </w:pPr>
+    </w:p>
+    <w:p>
+      <w:pPr>
+        <w:pStyle w:val="Subtitle"/>
+        <w:rPr>
+          <w:lang w:val="en-US"/>
+        </w:rPr>
+      </w:pPr>
+      <w:r>
+        <w:rPr>
+          <w:lang w:val="en-US"/>
+        </w:rPr>
+        <w:lastRenderedPageBreak/>
+        <w:t>Answers to Lab Questions</w:t>
+      </w:r>
+    </w:p>
+    <w:p>
+      <w:pPr>
+        <w:rPr>
+          <w:lang w:val="en-US"/>
+        </w:rPr>
+      </w:pPr>
+      <w:r>
+        <w:rPr>
+          <w:i/>
+          <w:iCs/>
+          <w:lang w:val="en-US"/>
+        </w:rPr>
+        <w:t>In your assignment part, how do you accept the keyboard press at any time</w:t>
+      </w:r>
+      <w:r>
+        <w:rPr>
+          <w:i/>
+          <w:iCs/>
+          <w:lang w:val="en-US"/>
+        </w:rPr>
+        <w:t>?</w:t>
+      </w:r>
+    </w:p>
+    <w:p>
+      <w:pPr>
+        <w:rPr>
+          <w:lang w:val="en-US"/>
+        </w:rPr>
+      </w:pPr>
+      <w:r>
+        <w:rPr>
+          <w:lang w:val="en-US"/>
+        </w:rPr>
+        <w:t>In this assignment, we did not put the microcontroller to idle and so every ~10ms when the loop runs, it checks to see if there is a character to be received on the UART and checks to see if it’s a valid ‘x’ or ‘d’</w:t>
+      </w:r>
+    </w:p>
+    <w:p>
+      <w:pPr>
+        <w:rPr>
+          <w:i/>
+          <w:iCs/>
+          <w:lang w:val="en-US"/>
+        </w:rPr>
+      </w:pPr>
+      <w:r>
+        <w:rPr>
+          <w:i/>
+          <w:iCs/>
+          <w:lang w:val="en-US"/>
+        </w:rPr>
+        <w:t>How did you setup the ADC</w:t>
+      </w:r>
+      <w:r>
+        <w:rPr>
+          <w:i/>
+          <w:iCs/>
+          <w:lang w:val="en-US"/>
+        </w:rPr>
+        <w:t>?</w:t>
+      </w:r>
+    </w:p>
+    <w:p>
+      <w:pPr>
+        <w:rPr>
+          <w:lang w:val="en-US"/>
+        </w:rPr>
+      </w:pPr>
+      <w:r>
+        <w:rPr>
           <w:lang w:val="en-US"/>
         </w:rPr>
         <w:drawing>
-          <wp:anchor distT="0" distB="0" distL="114300" distR="114300" simplePos="0" relativeHeight="251670528" behindDoc="0" locked="0" layoutInCell="1" allowOverlap="1" wp14:anchorId="605CAB80" wp14:editId="6460D33B">
-            <wp:simplePos x="0" y="0"/>
-            <wp:positionH relativeFrom="margin">
-              <wp:posOffset>0</wp:posOffset>
-            </wp:positionH>
-            <wp:positionV relativeFrom="paragraph">
-              <wp:posOffset>637334</wp:posOffset>
-            </wp:positionV>
-            <wp:extent cx="5943600" cy="1644650"/>
-            <wp:effectExtent l="0" t="0" r="0" b="0"/>
-            <wp:wrapTopAndBottom/>
-            <wp:docPr id="1127257542" name="Picture 1" descr="A computer screen with text on it&#10;&#10;AI-generated content may be incorrect."/>
+          <wp:inline distT="0" distB="0" distL="0" distR="0" wp14:anchorId="7420E657" wp14:editId="613DE1AB">
+            <wp:extent cx="6773220" cy="3858163"/>
+            <wp:effectExtent l="0" t="0" r="8890" b="9525"/>
+            <wp:docPr id="537021200" name="Picture 1" descr="A screenshot of a computer program&#10;&#10;AI-generated content may be incorrect."/>
             <wp:cNvGraphicFramePr>
               <a:graphicFrameLocks xmlns:a="http://schemas.openxmlformats.org/drawingml/2006/main" noChangeAspect="1"/>
             </wp:cNvGraphicFramePr>
@@ -1913,17 +1791,11 @@
               <a:graphicData uri="http://schemas.openxmlformats.org/drawingml/2006/picture">
                 <pic:pic xmlns:pic="http://schemas.openxmlformats.org/drawingml/2006/picture">
                   <pic:nvPicPr>
-                    <pic:cNvPr id="1099144794" name="Picture 1" descr="A computer screen with text on it&#10;&#10;AI-generated content may be incorrect."/>
+                    <pic:cNvPr id="537021200" name="Picture 1" descr="A screenshot of a computer program&#10;&#10;AI-generated content may be incorrect."/>
                     <pic:cNvPicPr/>
                   </pic:nvPicPr>
                   <pic:blipFill>
-                    <a:blip r:embed="rId22">
-                      <a:extLst>
-                        <a:ext uri="{28A0092B-C50C-407E-A947-70E740481C1C}">
-                          <a14:useLocalDpi xmlns:a14="http://schemas.microsoft.com/office/drawing/2010/main" val="0"/>
-                        </a:ext>
-                      </a:extLst>
-                    </a:blip>
+                    <a:blip r:embed="rId25"/>
                     <a:stretch>
                       <a:fillRect/>
                     </a:stretch>
@@ -1931,7 +1803,7 @@
                   <pic:spPr>
                     <a:xfrm>
                       <a:off x="0" y="0"/>
-                      <a:ext cx="5943600" cy="1644650"/>
+                      <a:ext cx="6773220" cy="3858163"/>
                     </a:xfrm>
                     <a:prstGeom prst="rect">
                       <a:avLst/>
@@ -1940,248 +1812,53 @@
                 </pic:pic>
               </a:graphicData>
             </a:graphic>
-          </wp:anchor>
+          </wp:inline>
         </w:drawing>
       </w:r>
-      <w:r>
-        <w:rPr>
-          <w:i/>
-          <w:iCs/>
-          <w:lang w:val="en-US"/>
-        </w:rPr>
-        <w:t>Explain your implementation of void delay_ms(uint16_t ms). How do you guarantee that the delay works across the range of possible input values? What combination of clock/prescaler/PRx values do you use? What is the maximum delay you can use for the FOSC and timer prescaler setting?</w:t>
-      </w:r>
-    </w:p>
-    <w:p>
-      <w:pPr>
-        <w:rPr>
-          <w:lang w:val="en-US"/>
-        </w:rPr>
-      </w:pPr>
-      <w:r>
-        <w:rPr>
-          <w:lang w:val="en-US"/>
-        </w:rPr>
-        <w:t>The maximum delay for the delay_ms function is 1057ms as any number larger will cause in overflow in the calculation.</w:t>
-      </w:r>
-      <w:r>
-        <w:rPr>
-          <w:lang w:val="en-US"/>
-        </w:rPr>
-        <w:t xml:space="preserve"> </w:t>
-      </w:r>
-      <w:r>
-        <w:rPr>
-          <w:lang w:val="en-US"/>
-        </w:rPr>
-        <w:t>A prescale</w:t>
-      </w:r>
-      <w:r>
-        <w:rPr>
-          <w:lang w:val="en-US"/>
-        </w:rPr>
-        <w:t>r</w:t>
-      </w:r>
-      <w:r>
-        <w:rPr>
-          <w:lang w:val="en-US"/>
-        </w:rPr>
-        <w:t xml:space="preserve"> of 64 was used to maximize resolution while still allowing up to 1 sec of delay</w:t>
-      </w:r>
-      <w:r>
-        <w:rPr>
-          <w:lang w:val="en-US"/>
-        </w:rPr>
-        <w:t>.</w:t>
-      </w:r>
-    </w:p>
-    <w:p>
-      <w:pPr>
-        <w:rPr>
-          <w:i/>
-          <w:iCs/>
-          <w:lang w:val="en-US"/>
-        </w:rPr>
-      </w:pPr>
-      <w:r>
-        <w:rPr>
-          <w:i/>
-          <w:iCs/>
-          <w:lang w:val="en-US"/>
-        </w:rPr>
-        <w:t>How many timers do you use? What do you use each timer for?</w:t>
-      </w:r>
-    </w:p>
-    <w:p>
-      <w:pPr>
-        <w:rPr>
-          <w:lang w:val="en-US"/>
-        </w:rPr>
-      </w:pPr>
-      <w:r>
-        <w:rPr>
-          <w:lang w:val="en-US"/>
-        </w:rPr>
-        <w:t>Three timers are used, Timer 1 is used for the delay_ms function</w:t>
-      </w:r>
-      <w:r>
-        <w:rPr>
-          <w:lang w:val="en-US"/>
-        </w:rPr>
-        <w:t xml:space="preserve"> (which is used to debounce)</w:t>
-      </w:r>
-      <w:r>
-        <w:rPr>
-          <w:lang w:val="en-US"/>
-        </w:rPr>
-        <w:t xml:space="preserve">, Timer </w:t>
-      </w:r>
-      <w:r>
-        <w:rPr>
-          <w:lang w:val="en-US"/>
-        </w:rPr>
-        <w:t>2 and Timer 3 are used for blinking LEDs and specified</w:t>
-      </w:r>
-      <w:r>
-        <w:rPr>
-          <w:lang w:val="en-US"/>
-        </w:rPr>
-        <w:t xml:space="preserve"> rates.</w:t>
-      </w:r>
-    </w:p>
-    <w:p>
-      <w:pPr>
-        <w:rPr>
-          <w:lang w:val="en-US"/>
-        </w:rPr>
-      </w:pPr>
-      <w:r>
-        <w:rPr>
-          <w:i/>
-          <w:iCs/>
-          <w:lang w:val="en-US"/>
-        </w:rPr>
-        <w:t xml:space="preserve">Explain your implementation of the IOC interrupt service routine, and your choice of IOC </w:t>
-      </w:r>
-      <w:r>
-        <w:rPr>
-          <w:i/>
-          <w:iCs/>
-          <w:lang w:val="en-US"/>
-        </w:rPr>
-        <w:t>settings. How</w:t>
-      </w:r>
-      <w:r>
-        <w:rPr>
-          <w:i/>
-          <w:iCs/>
-          <w:lang w:val="en-US"/>
-        </w:rPr>
-        <w:t xml:space="preserve"> do you distinguish between a button press and a release? How about the different buttons?</w:t>
-      </w:r>
-    </w:p>
-    <w:p>
-      <w:pPr>
-        <w:rPr>
-          <w:lang w:val="en-US"/>
-        </w:rPr>
-      </w:pPr>
-      <w:r>
-        <w:rPr>
-          <w:lang w:val="en-US"/>
-        </w:rPr>
-        <w:t xml:space="preserve">The IOC register is configured to </w:t>
-      </w:r>
-      <w:r>
-        <w:rPr>
-          <w:lang w:val="en-US"/>
-        </w:rPr>
-        <w:t>trigger on high and low going transitions on all three buttons</w:t>
-      </w:r>
-      <w:r>
-        <w:rPr>
-          <w:lang w:val="en-US"/>
-        </w:rPr>
-        <w:t xml:space="preserve">, this allows the detection of any change of state in the pressed buttons. </w:t>
-      </w:r>
-      <w:r>
-        <w:rPr>
-          <w:lang w:val="en-US"/>
-        </w:rPr>
-        <w:t xml:space="preserve">To detect </w:t>
-      </w:r>
-      <w:r>
-        <w:rPr>
-          <w:lang w:val="en-US"/>
-        </w:rPr>
-        <w:t xml:space="preserve">a </w:t>
-      </w:r>
-      <w:r>
-        <w:rPr>
-          <w:lang w:val="en-US"/>
-        </w:rPr>
-        <w:t xml:space="preserve">press and release </w:t>
-      </w:r>
-      <w:r>
-        <w:rPr>
-          <w:lang w:val="en-US"/>
-        </w:rPr>
-        <w:t xml:space="preserve">on push button 2 </w:t>
-      </w:r>
-      <w:r>
-        <w:rPr>
-          <w:lang w:val="en-US"/>
-        </w:rPr>
-        <w:t>the previous state is stored</w:t>
-      </w:r>
-      <w:r>
-        <w:rPr>
-          <w:lang w:val="en-US"/>
-        </w:rPr>
-        <w:t>.</w:t>
-      </w:r>
-      <w:r>
-        <w:rPr>
-          <w:lang w:val="en-US"/>
-        </w:rPr>
-        <w:t xml:space="preserve"> </w:t>
-      </w:r>
-      <w:r>
-        <w:rPr>
-          <w:lang w:val="en-US"/>
-        </w:rPr>
-        <w:t>I</w:t>
-      </w:r>
-      <w:r>
-        <w:rPr>
-          <w:lang w:val="en-US"/>
-        </w:rPr>
-        <w:t xml:space="preserve">if the button was </w:t>
-      </w:r>
-      <w:r>
-        <w:rPr>
-          <w:lang w:val="en-US"/>
-        </w:rPr>
-        <w:t xml:space="preserve">pressed in the previous state and is now high it is considered a press and </w:t>
-      </w:r>
-      <w:r>
-        <w:rPr>
-          <w:lang w:val="en-US"/>
-        </w:rPr>
-        <w:t>release</w:t>
-      </w:r>
-      <w:r>
-        <w:rPr>
-          <w:lang w:val="en-US"/>
-        </w:rPr>
-        <w:t>.</w:t>
-      </w:r>
-      <w:r>
-        <w:rPr>
-          <w:lang w:val="en-US"/>
-        </w:rPr>
-        <w:t xml:space="preserve"> </w:t>
-      </w:r>
+    </w:p>
+    <w:p>
+      <w:pPr>
+        <w:rPr>
+          <w:lang w:val="en-US"/>
+        </w:rPr>
+      </w:pPr>
+      <w:r>
+        <w:rPr>
+          <w:lang w:val="en-US"/>
+        </w:rPr>
+        <w:t>Some highlights</w:t>
+      </w:r>
+      <w:r>
+        <w:rPr>
+          <w:lang w:val="en-US"/>
+        </w:rPr>
+        <w:t xml:space="preserve"> of this function </w:t>
+      </w:r>
+      <w:r>
+        <w:rPr>
+          <w:lang w:val="en-US"/>
+        </w:rPr>
+        <w:t>is</w:t>
+      </w:r>
+      <w:r>
+        <w:rPr>
+          <w:lang w:val="en-US"/>
+        </w:rPr>
+        <w:t xml:space="preserve">, we set MODE12 to zero to select 10 bit ADC mode, </w:t>
+      </w:r>
+      <w:r>
+        <w:rPr>
+          <w:lang w:val="en-US"/>
+        </w:rPr>
+        <w:t>set ASAM to zero to enable sampling when the SAMP bit is manually set, and we set FORM to zero to have the contents of the ADCBUFF to be absolute decimal values of the ADC steps and they are unsigned right justified so that the content are in the lower part of the 16bits of ADCBUFF0.</w:t>
+      </w:r>
+    </w:p>
+    <w:p>
+      <w:pPr>
+        <w:rPr>
+          <w:lang w:val="en-US"/>
+        </w:rPr>
+      </w:pPr>
     </w:p>
     <w:sectPr>
       <w:pgSz w:w="12240" w:h="15840"/>

</xml_diff>

<commit_message>
Revised doc, created PDF
</commit_message>
<xml_diff>
--- a/Lab4_Docs/Assignment4_Group14.docx
+++ b/Lab4_Docs/Assignment4_Group14.docx
@@ -918,21 +918,7 @@
         <w:rPr>
           <w:lang w:val="en-US"/>
         </w:rPr>
-        <w:t xml:space="preserve"> of the </w:t>
-      </w:r>
-      <w:proofErr w:type="gramStart"/>
-      <w:r>
-        <w:rPr>
-          <w:lang w:val="en-US"/>
-        </w:rPr>
-        <w:t>aforementioned moving</w:t>
-      </w:r>
-      <w:proofErr w:type="gramEnd"/>
-      <w:r>
-        <w:rPr>
-          <w:lang w:val="en-US"/>
-        </w:rPr>
-        <w:t xml:space="preserve"> average filter.</w:t>
+        <w:t xml:space="preserve"> of the aforementioned moving average filter.</w:t>
       </w:r>
     </w:p>
     <w:p>
@@ -1033,7 +1019,19 @@
         <w:rPr>
           <w:lang w:val="en-US"/>
         </w:rPr>
-        <w:t xml:space="preserve"> sending some ASCII commands to clean up the terminal and set the cursor to </w:t>
+        <w:t xml:space="preserve"> sending some ASCII </w:t>
+      </w:r>
+      <w:r>
+        <w:rPr>
+          <w:lang w:val="en-US"/>
+        </w:rPr>
+        <w:t>escape codes</w:t>
+      </w:r>
+      <w:r>
+        <w:rPr>
+          <w:lang w:val="en-US"/>
+        </w:rPr>
+        <w:t xml:space="preserve"> to clean up the terminal and set the cursor to </w:t>
       </w:r>
       <w:r>
         <w:rPr>
@@ -1106,21 +1104,7 @@
         <w:rPr>
           <w:lang w:val="en-US"/>
         </w:rPr>
-        <w:t xml:space="preserve">Inside the </w:t>
-      </w:r>
-      <w:proofErr w:type="gramStart"/>
-      <w:r>
-        <w:rPr>
-          <w:lang w:val="en-US"/>
-        </w:rPr>
-        <w:t>while(</w:t>
-      </w:r>
-      <w:proofErr w:type="gramEnd"/>
-      <w:r>
-        <w:rPr>
-          <w:lang w:val="en-US"/>
-        </w:rPr>
-        <w:t xml:space="preserve">1) loop, the code checks to see if a button event has occurred, if it has it will compare each button position with its last state to determine </w:t>
+        <w:t xml:space="preserve">Inside the while(1) loop, the code checks to see if a button event has occurred, if it has it will compare each button position with its last state to determine </w:t>
       </w:r>
       <w:r>
         <w:rPr>
@@ -1182,8 +1166,22 @@
         <w:rPr>
           <w:lang w:val="en-US"/>
         </w:rPr>
-        <w:t xml:space="preserve"> has occurred next time.</w:t>
-      </w:r>
+        <w:t xml:space="preserve"> has occurred next </w:t>
+      </w:r>
+      <w:proofErr w:type="spellStart"/>
+      <w:r>
+        <w:rPr>
+          <w:lang w:val="en-US"/>
+        </w:rPr>
+        <w:t>time.</w:t>
+      </w:r>
+      <w:r>
+        <w:rPr>
+          <w:lang w:val="en-US"/>
+        </w:rPr>
+        <w:t>A</w:t>
+      </w:r>
+      <w:proofErr w:type="spellEnd"/>
     </w:p>
     <w:p>
       <w:pPr>
@@ -1269,49 +1267,19 @@
         <w:rPr>
           <w:lang w:val="en-US"/>
         </w:rPr>
-        <w:t xml:space="preserve">raised upon an IOC </w:t>
-      </w:r>
-      <w:proofErr w:type="gramStart"/>
-      <w:r>
-        <w:rPr>
-          <w:lang w:val="en-US"/>
-        </w:rPr>
-        <w:t>interrupt</w:t>
-      </w:r>
-      <w:proofErr w:type="gramEnd"/>
-      <w:r>
-        <w:rPr>
-          <w:lang w:val="en-US"/>
-        </w:rPr>
-        <w:t xml:space="preserve">, after which the </w:t>
-      </w:r>
-      <w:proofErr w:type="gramStart"/>
-      <w:r>
-        <w:rPr>
-          <w:lang w:val="en-US"/>
-        </w:rPr>
-        <w:t>aforementioned button</w:t>
-      </w:r>
-      <w:proofErr w:type="gramEnd"/>
-      <w:r>
-        <w:rPr>
-          <w:lang w:val="en-US"/>
-        </w:rPr>
-        <w:t xml:space="preserve"> logic will run next time the </w:t>
-      </w:r>
-      <w:proofErr w:type="gramStart"/>
-      <w:r>
-        <w:rPr>
-          <w:lang w:val="en-US"/>
-        </w:rPr>
-        <w:t>while(</w:t>
-      </w:r>
-      <w:proofErr w:type="gramEnd"/>
-      <w:r>
-        <w:rPr>
-          <w:lang w:val="en-US"/>
-        </w:rPr>
-        <w:t>1) loop repeats</w:t>
+        <w:t xml:space="preserve">raised upon an IOC interrupt, after which the </w:t>
+      </w:r>
+      <w:r>
+        <w:rPr>
+          <w:lang w:val="en-US"/>
+        </w:rPr>
+        <w:t>button</w:t>
+      </w:r>
+      <w:r>
+        <w:rPr>
+          <w:lang w:val="en-US"/>
+        </w:rPr>
+        <w:t xml:space="preserve"> logic will run next time the while(1) loop repeats</w:t>
       </w:r>
       <w:r>
         <w:rPr>
@@ -1378,7 +1346,19 @@
         <w:rPr>
           <w:lang w:val="en-US"/>
         </w:rPr>
-        <w:t>Next it read</w:t>
+        <w:t>Next</w:t>
+      </w:r>
+      <w:r>
+        <w:rPr>
+          <w:lang w:val="en-US"/>
+        </w:rPr>
+        <w:t>, the program</w:t>
+      </w:r>
+      <w:r>
+        <w:rPr>
+          <w:lang w:val="en-US"/>
+        </w:rPr>
+        <w:t xml:space="preserve"> read</w:t>
       </w:r>
       <w:r>
         <w:rPr>
@@ -1390,7 +1370,31 @@
         <w:rPr>
           <w:lang w:val="en-US"/>
         </w:rPr>
-        <w:t xml:space="preserve"> the input from the UART and determines if the pressed key was either ‘x’ or ‘d’, if it is, it will update the NUM_MODE </w:t>
+        <w:t xml:space="preserve"> the input from the UART and determines if the</w:t>
+      </w:r>
+      <w:r>
+        <w:rPr>
+          <w:lang w:val="en-US"/>
+        </w:rPr>
+        <w:t>re was a key</w:t>
+      </w:r>
+      <w:r>
+        <w:rPr>
+          <w:lang w:val="en-US"/>
+        </w:rPr>
+        <w:t xml:space="preserve"> press </w:t>
+      </w:r>
+      <w:r>
+        <w:rPr>
+          <w:lang w:val="en-US"/>
+        </w:rPr>
+        <w:t xml:space="preserve">and if the </w:t>
+      </w:r>
+      <w:r>
+        <w:rPr>
+          <w:lang w:val="en-US"/>
+        </w:rPr>
+        <w:t xml:space="preserve">key was either ‘x’ or ‘d’, if it is, it will update the NUM_MODE </w:t>
       </w:r>
       <w:r>
         <w:rPr>
@@ -1402,27 +1406,13 @@
         <w:rPr>
           <w:lang w:val="en-US"/>
         </w:rPr>
-        <w:t xml:space="preserve"> accordingly </w:t>
-      </w:r>
-      <w:proofErr w:type="gramStart"/>
-      <w:r>
-        <w:rPr>
-          <w:lang w:val="en-US"/>
-        </w:rPr>
-        <w:t xml:space="preserve">and </w:t>
-      </w:r>
-      <w:r>
-        <w:rPr>
-          <w:lang w:val="en-US"/>
-        </w:rPr>
-        <w:t>also</w:t>
-      </w:r>
-      <w:proofErr w:type="gramEnd"/>
-      <w:r>
-        <w:rPr>
-          <w:lang w:val="en-US"/>
-        </w:rPr>
-        <w:t xml:space="preserve"> raise</w:t>
+        <w:t xml:space="preserve"> accordingly and </w:t>
+      </w:r>
+      <w:r>
+        <w:rPr>
+          <w:lang w:val="en-US"/>
+        </w:rPr>
+        <w:t>also raise</w:t>
       </w:r>
       <w:r>
         <w:rPr>
@@ -1615,35 +1605,30 @@
           <w:lang w:val="en-US"/>
         </w:rPr>
       </w:pPr>
-      <w:proofErr w:type="gramStart"/>
-      <w:r>
-        <w:rPr>
-          <w:lang w:val="en-US"/>
-        </w:rPr>
-        <w:t>Next</w:t>
-      </w:r>
-      <w:proofErr w:type="gramEnd"/>
+      <w:r>
+        <w:rPr>
+          <w:lang w:val="en-US"/>
+        </w:rPr>
+        <w:t>Next,</w:t>
+      </w:r>
       <w:r>
         <w:rPr>
           <w:lang w:val="en-US"/>
         </w:rPr>
         <w:t xml:space="preserve"> we check if the new value of the ADC differs from the previous, if </w:t>
       </w:r>
-      <w:proofErr w:type="gramStart"/>
-      <w:r>
-        <w:rPr>
-          <w:lang w:val="en-US"/>
-        </w:rPr>
-        <w:t>so</w:t>
-      </w:r>
-      <w:proofErr w:type="gramEnd"/>
+      <w:r>
+        <w:rPr>
+          <w:lang w:val="en-US"/>
+        </w:rPr>
+        <w:t>so,</w:t>
+      </w:r>
       <w:r>
         <w:rPr>
           <w:lang w:val="en-US"/>
         </w:rPr>
         <w:t xml:space="preserve"> we must update the </w:t>
       </w:r>
-      <w:proofErr w:type="gramStart"/>
       <w:r>
         <w:rPr>
           <w:lang w:val="en-US"/>
@@ -1654,14 +1639,7 @@
         <w:rPr>
           <w:lang w:val="en-US"/>
         </w:rPr>
-        <w:t>number</w:t>
-      </w:r>
-      <w:proofErr w:type="gramEnd"/>
-      <w:r>
-        <w:rPr>
-          <w:lang w:val="en-US"/>
-        </w:rPr>
-        <w:t xml:space="preserve"> next to our graph. Then we divide the reading by the amount of bar </w:t>
+        <w:t xml:space="preserve">number next to our graph. Then we divide the reading by the amount of bar </w:t>
       </w:r>
       <w:r>
         <w:rPr>
@@ -1972,21 +1950,7 @@
         <w:rPr>
           <w:lang w:val="en-US"/>
         </w:rPr>
-        <w:t xml:space="preserve"> reading in decimal or if </w:t>
-      </w:r>
-      <w:proofErr w:type="gramStart"/>
-      <w:r>
-        <w:rPr>
-          <w:lang w:val="en-US"/>
-        </w:rPr>
-        <w:t>its</w:t>
-      </w:r>
-      <w:proofErr w:type="gramEnd"/>
-      <w:r>
-        <w:rPr>
-          <w:lang w:val="en-US"/>
-        </w:rPr>
-        <w:t xml:space="preserve"> low displays the </w:t>
+        <w:t xml:space="preserve"> reading in decimal or if its low displays the </w:t>
       </w:r>
       <w:proofErr w:type="spellStart"/>
       <w:r>
@@ -2075,7 +2039,7 @@
           <w:lang w:val="en-US"/>
         </w:rPr>
         <w:drawing>
-          <wp:inline distT="0" distB="0" distL="0" distR="0" wp14:anchorId="3A6D8F4E" wp14:editId="4349D0CE">
+          <wp:inline distT="0" distB="0" distL="0" distR="0" wp14:anchorId="3A6D8F4E" wp14:editId="41BB414D">
             <wp:extent cx="4220422" cy="5419725"/>
             <wp:effectExtent l="0" t="0" r="8890" b="0"/>
             <wp:docPr id="2048671686" name="Picture 7" descr="A diagram of a change&#10;&#10;AI-generated content may be incorrect."/>
@@ -2228,35 +2192,7 @@
         <w:rPr>
           <w:lang w:val="en-US"/>
         </w:rPr>
-        <w:t xml:space="preserve"> and an </w:t>
-      </w:r>
-      <w:proofErr w:type="gramStart"/>
-      <w:r>
-        <w:rPr>
-          <w:lang w:val="en-US"/>
-        </w:rPr>
-        <w:t>interrupt</w:t>
-      </w:r>
-      <w:proofErr w:type="gramEnd"/>
-      <w:r>
-        <w:rPr>
-          <w:lang w:val="en-US"/>
-        </w:rPr>
-        <w:t xml:space="preserve"> flag is set. When the </w:t>
-      </w:r>
-      <w:proofErr w:type="gramStart"/>
-      <w:r>
-        <w:rPr>
-          <w:lang w:val="en-US"/>
-        </w:rPr>
-        <w:t>interrupt</w:t>
-      </w:r>
-      <w:proofErr w:type="gramEnd"/>
-      <w:r>
-        <w:rPr>
-          <w:lang w:val="en-US"/>
-        </w:rPr>
-        <w:t xml:space="preserve"> occurs, the value is then loaded into the </w:t>
+        <w:t xml:space="preserve"> and an interrupt flag is set. When the interrupt occurs, the value is then loaded into the </w:t>
       </w:r>
       <w:proofErr w:type="spellStart"/>
       <w:r>
@@ -2284,7 +2220,7 @@
         <w:rPr>
           <w:lang w:val="en-US"/>
         </w:rPr>
-        <w:t xml:space="preserve"> function is eventually called from the main loop, the program reads the value in the </w:t>
+        <w:t xml:space="preserve"> function is called from the main loop, the program reads the value in the </w:t>
       </w:r>
       <w:proofErr w:type="spellStart"/>
       <w:r>
@@ -2315,25 +2251,7 @@
           <w:iCs/>
           <w:lang w:val="en-US"/>
         </w:rPr>
-        <w:t xml:space="preserve">How did you </w:t>
-      </w:r>
-      <w:proofErr w:type="gramStart"/>
-      <w:r>
-        <w:rPr>
-          <w:i/>
-          <w:iCs/>
-          <w:lang w:val="en-US"/>
-        </w:rPr>
-        <w:t>setup</w:t>
-      </w:r>
-      <w:proofErr w:type="gramEnd"/>
-      <w:r>
-        <w:rPr>
-          <w:i/>
-          <w:iCs/>
-          <w:lang w:val="en-US"/>
-        </w:rPr>
-        <w:t xml:space="preserve"> the ADC</w:t>
+        <w:t>How did you setup the ADC</w:t>
       </w:r>
       <w:r>
         <w:rPr>
@@ -2452,13 +2370,55 @@
         <w:rPr>
           <w:lang w:val="en-US"/>
         </w:rPr>
-        <w:t xml:space="preserve">, we set MODE12 to zero to select 10 bit ADC mode, </w:t>
-      </w:r>
-      <w:r>
-        <w:rPr>
-          <w:lang w:val="en-US"/>
-        </w:rPr>
-        <w:t>set ASAM to zero to enable sampling when the SAMP bit is manually set, and we set FORM to zero to have the contents of the ADCBUFF to be absolute decimal values of the ADC steps and they are unsigned right justified so that the content are in the lower part of the 16bits of ADCBUFF0.</w:t>
+        <w:t>:</w:t>
+      </w:r>
+      <w:r>
+        <w:rPr>
+          <w:lang w:val="en-US"/>
+        </w:rPr>
+        <w:t xml:space="preserve"> we set MODE12 to </w:t>
+      </w:r>
+      <w:r>
+        <w:rPr>
+          <w:lang w:val="en-US"/>
+        </w:rPr>
+        <w:t>0</w:t>
+      </w:r>
+      <w:r>
+        <w:rPr>
+          <w:lang w:val="en-US"/>
+        </w:rPr>
+        <w:t xml:space="preserve"> to select 10 bit ADC mode, </w:t>
+      </w:r>
+      <w:r>
+        <w:rPr>
+          <w:lang w:val="en-US"/>
+        </w:rPr>
+        <w:t xml:space="preserve">set ASAM to </w:t>
+      </w:r>
+      <w:r>
+        <w:rPr>
+          <w:lang w:val="en-US"/>
+        </w:rPr>
+        <w:t>0</w:t>
+      </w:r>
+      <w:r>
+        <w:rPr>
+          <w:lang w:val="en-US"/>
+        </w:rPr>
+        <w:t xml:space="preserve"> to enable sampling when the SAMP bit is manually set, and we set FORM to </w:t>
+      </w:r>
+      <w:r>
+        <w:rPr>
+          <w:lang w:val="en-US"/>
+        </w:rPr>
+        <w:t>0</w:t>
+      </w:r>
+      <w:r>
+        <w:rPr>
+          <w:lang w:val="en-US"/>
+        </w:rPr>
+        <w:t xml:space="preserve"> to have the contents of the ADCBUFF to be absolute decimal values of the ADC steps and they are unsigned right justified so that the content are in the lower part of the 16bits of ADCBUFF0.</w:t>
       </w:r>
     </w:p>
     <w:p>

</xml_diff>